<commit_message>
Edited All Week 4 Files
Added copyright stuff to WED_NOTES, added FRI_NOTES, edited worksheet
.docx to fix some required revisions, explained revisions and location
of FRI_NOTES in week 4 main page, and added solutions to week 4
worksheet on solutions page.
</commit_message>
<xml_diff>
--- a/Weekly Work/Week 4/Resources/CS 121 SI Week 4 Worksheet.docx
+++ b/Weekly Work/Week 4/Resources/CS 121 SI Week 4 Worksheet.docx
@@ -98,13 +98,23 @@
           <w:szCs w:val="20"/>
         </w:rPr>
       </w:pPr>
-      <w:r>
-        <w:rPr>
-          <w:rFonts w:ascii="Courier New" w:hAnsi="Courier New" w:cs="Courier New"/>
-          <w:sz w:val="20"/>
-          <w:szCs w:val="20"/>
-        </w:rPr>
-        <w:t>const int ROW</w:t>
+      <w:proofErr w:type="spellStart"/>
+      <w:r>
+        <w:rPr>
+          <w:rFonts w:ascii="Courier New" w:hAnsi="Courier New" w:cs="Courier New"/>
+          <w:sz w:val="20"/>
+          <w:szCs w:val="20"/>
+        </w:rPr>
+        <w:t>constint</w:t>
+      </w:r>
+      <w:proofErr w:type="spellEnd"/>
+      <w:r>
+        <w:rPr>
+          <w:rFonts w:ascii="Courier New" w:hAnsi="Courier New" w:cs="Courier New"/>
+          <w:sz w:val="20"/>
+          <w:szCs w:val="20"/>
+        </w:rPr>
+        <w:t xml:space="preserve"> ROW</w:t>
       </w:r>
       <w:r>
         <w:rPr>
@@ -131,13 +141,23 @@
           <w:szCs w:val="20"/>
         </w:rPr>
       </w:pPr>
-      <w:r>
-        <w:rPr>
-          <w:rFonts w:ascii="Courier New" w:hAnsi="Courier New" w:cs="Courier New"/>
-          <w:sz w:val="20"/>
-          <w:szCs w:val="20"/>
-        </w:rPr>
-        <w:t>const int COL</w:t>
+      <w:proofErr w:type="spellStart"/>
+      <w:r>
+        <w:rPr>
+          <w:rFonts w:ascii="Courier New" w:hAnsi="Courier New" w:cs="Courier New"/>
+          <w:sz w:val="20"/>
+          <w:szCs w:val="20"/>
+        </w:rPr>
+        <w:t>constint</w:t>
+      </w:r>
+      <w:proofErr w:type="spellEnd"/>
+      <w:r>
+        <w:rPr>
+          <w:rFonts w:ascii="Courier New" w:hAnsi="Courier New" w:cs="Courier New"/>
+          <w:sz w:val="20"/>
+          <w:szCs w:val="20"/>
+        </w:rPr>
+        <w:t xml:space="preserve"> COL</w:t>
       </w:r>
       <w:r>
         <w:rPr>
@@ -170,7 +190,25 @@
           <w:sz w:val="20"/>
           <w:szCs w:val="20"/>
         </w:rPr>
-        <w:t>for(int r = 0; r &lt; ROW; ++r)</w:t>
+        <w:t>for(</w:t>
+      </w:r>
+      <w:proofErr w:type="spellStart"/>
+      <w:r>
+        <w:rPr>
+          <w:rFonts w:ascii="Courier New" w:hAnsi="Courier New" w:cs="Courier New"/>
+          <w:sz w:val="20"/>
+          <w:szCs w:val="20"/>
+        </w:rPr>
+        <w:t>int</w:t>
+      </w:r>
+      <w:proofErr w:type="spellEnd"/>
+      <w:r>
+        <w:rPr>
+          <w:rFonts w:ascii="Courier New" w:hAnsi="Courier New" w:cs="Courier New"/>
+          <w:sz w:val="20"/>
+          <w:szCs w:val="20"/>
+        </w:rPr>
+        <w:t xml:space="preserve"> r = 0; r &lt; ROW; ++r)</w:t>
       </w:r>
     </w:p>
     <w:p>
@@ -204,33 +242,35 @@
           <w:sz w:val="20"/>
           <w:szCs w:val="20"/>
         </w:rPr>
-        <w:t xml:space="preserve">  </w:t>
-      </w:r>
-      <w:r>
-        <w:rPr>
-          <w:rFonts w:ascii="Courier New" w:hAnsi="Courier New" w:cs="Courier New"/>
-          <w:sz w:val="20"/>
-          <w:szCs w:val="20"/>
-        </w:rPr>
-        <w:t>for(int c = 0; c &lt; COL; ++c)</w:t>
-      </w:r>
-    </w:p>
-    <w:p>
-      <w:pPr>
-        <w:rPr>
-          <w:rFonts w:ascii="Courier New" w:hAnsi="Courier New" w:cs="Courier New"/>
-          <w:sz w:val="20"/>
-          <w:szCs w:val="20"/>
-        </w:rPr>
-      </w:pPr>
-      <w:r>
-        <w:rPr>
-          <w:rFonts w:ascii="Courier New" w:hAnsi="Courier New" w:cs="Courier New"/>
-          <w:sz w:val="20"/>
-          <w:szCs w:val="20"/>
-        </w:rPr>
-        <w:t xml:space="preserve">  </w:t>
-      </w:r>
+        <w:t>for(</w:t>
+      </w:r>
+      <w:proofErr w:type="spellStart"/>
+      <w:r>
+        <w:rPr>
+          <w:rFonts w:ascii="Courier New" w:hAnsi="Courier New" w:cs="Courier New"/>
+          <w:sz w:val="20"/>
+          <w:szCs w:val="20"/>
+        </w:rPr>
+        <w:t>int</w:t>
+      </w:r>
+      <w:proofErr w:type="spellEnd"/>
+      <w:r>
+        <w:rPr>
+          <w:rFonts w:ascii="Courier New" w:hAnsi="Courier New" w:cs="Courier New"/>
+          <w:sz w:val="20"/>
+          <w:szCs w:val="20"/>
+        </w:rPr>
+        <w:t xml:space="preserve"> c = 0; c &lt; COL; ++c)</w:t>
+      </w:r>
+    </w:p>
+    <w:p>
+      <w:pPr>
+        <w:rPr>
+          <w:rFonts w:ascii="Courier New" w:hAnsi="Courier New" w:cs="Courier New"/>
+          <w:sz w:val="20"/>
+          <w:szCs w:val="20"/>
+        </w:rPr>
+      </w:pPr>
       <w:r>
         <w:rPr>
           <w:rFonts w:ascii="Courier New" w:hAnsi="Courier New" w:cs="Courier New"/>
@@ -248,55 +288,33 @@
           <w:szCs w:val="20"/>
         </w:rPr>
       </w:pPr>
-      <w:r>
-        <w:rPr>
-          <w:rFonts w:ascii="Courier New" w:hAnsi="Courier New" w:cs="Courier New"/>
-          <w:sz w:val="20"/>
-          <w:szCs w:val="20"/>
-        </w:rPr>
-        <w:t xml:space="preserve">    </w:t>
-      </w:r>
-      <w:r>
-        <w:rPr>
-          <w:rFonts w:ascii="Courier New" w:hAnsi="Courier New" w:cs="Courier New"/>
-          <w:sz w:val="20"/>
-          <w:szCs w:val="20"/>
-        </w:rPr>
-        <w:t>cout &lt;&lt; "*</w:t>
-      </w:r>
-      <w:r>
-        <w:rPr>
-          <w:rFonts w:ascii="Courier New" w:hAnsi="Courier New" w:cs="Courier New"/>
-          <w:sz w:val="20"/>
-          <w:szCs w:val="20"/>
-        </w:rPr>
-        <w:t xml:space="preserve"> </w:t>
-      </w:r>
-      <w:r>
-        <w:rPr>
-          <w:rFonts w:ascii="Courier New" w:hAnsi="Courier New" w:cs="Courier New"/>
-          <w:sz w:val="20"/>
-          <w:szCs w:val="20"/>
-        </w:rPr>
-        <w:t>";</w:t>
-      </w:r>
-    </w:p>
-    <w:p>
-      <w:pPr>
-        <w:rPr>
-          <w:rFonts w:ascii="Courier New" w:hAnsi="Courier New" w:cs="Courier New"/>
-          <w:sz w:val="20"/>
-          <w:szCs w:val="20"/>
-        </w:rPr>
-      </w:pPr>
-      <w:r>
-        <w:rPr>
-          <w:rFonts w:ascii="Courier New" w:hAnsi="Courier New" w:cs="Courier New"/>
-          <w:sz w:val="20"/>
-          <w:szCs w:val="20"/>
-        </w:rPr>
-        <w:t xml:space="preserve">  </w:t>
-      </w:r>
+      <w:proofErr w:type="spellStart"/>
+      <w:r>
+        <w:rPr>
+          <w:rFonts w:ascii="Courier New" w:hAnsi="Courier New" w:cs="Courier New"/>
+          <w:sz w:val="20"/>
+          <w:szCs w:val="20"/>
+        </w:rPr>
+        <w:t>cout</w:t>
+      </w:r>
+      <w:proofErr w:type="spellEnd"/>
+      <w:r>
+        <w:rPr>
+          <w:rFonts w:ascii="Courier New" w:hAnsi="Courier New" w:cs="Courier New"/>
+          <w:sz w:val="20"/>
+          <w:szCs w:val="20"/>
+        </w:rPr>
+        <w:t>&lt;&lt; "*";</w:t>
+      </w:r>
+    </w:p>
+    <w:p>
+      <w:pPr>
+        <w:rPr>
+          <w:rFonts w:ascii="Courier New" w:hAnsi="Courier New" w:cs="Courier New"/>
+          <w:sz w:val="20"/>
+          <w:szCs w:val="20"/>
+        </w:rPr>
+      </w:pPr>
       <w:r>
         <w:rPr>
           <w:rFonts w:ascii="Courier New" w:hAnsi="Courier New" w:cs="Courier New"/>
@@ -314,21 +332,41 @@
           <w:szCs w:val="20"/>
         </w:rPr>
       </w:pPr>
-      <w:r>
-        <w:rPr>
-          <w:rFonts w:ascii="Courier New" w:hAnsi="Courier New" w:cs="Courier New"/>
-          <w:sz w:val="20"/>
-          <w:szCs w:val="20"/>
-        </w:rPr>
-        <w:t xml:space="preserve">  </w:t>
-      </w:r>
-      <w:r>
-        <w:rPr>
-          <w:rFonts w:ascii="Courier New" w:hAnsi="Courier New" w:cs="Courier New"/>
-          <w:sz w:val="20"/>
-          <w:szCs w:val="20"/>
-        </w:rPr>
-        <w:t>cout &lt;&lt; endl;</w:t>
+      <w:proofErr w:type="spellStart"/>
+      <w:r>
+        <w:rPr>
+          <w:rFonts w:ascii="Courier New" w:hAnsi="Courier New" w:cs="Courier New"/>
+          <w:sz w:val="20"/>
+          <w:szCs w:val="20"/>
+        </w:rPr>
+        <w:t>cout</w:t>
+      </w:r>
+      <w:proofErr w:type="spellEnd"/>
+      <w:r>
+        <w:rPr>
+          <w:rFonts w:ascii="Courier New" w:hAnsi="Courier New" w:cs="Courier New"/>
+          <w:sz w:val="20"/>
+          <w:szCs w:val="20"/>
+        </w:rPr>
+        <w:t>&lt;&lt;</w:t>
+      </w:r>
+      <w:proofErr w:type="spellStart"/>
+      <w:r>
+        <w:rPr>
+          <w:rFonts w:ascii="Courier New" w:hAnsi="Courier New" w:cs="Courier New"/>
+          <w:sz w:val="20"/>
+          <w:szCs w:val="20"/>
+        </w:rPr>
+        <w:t>endl</w:t>
+      </w:r>
+      <w:proofErr w:type="spellEnd"/>
+      <w:r>
+        <w:rPr>
+          <w:rFonts w:ascii="Courier New" w:hAnsi="Courier New" w:cs="Courier New"/>
+          <w:sz w:val="20"/>
+          <w:szCs w:val="20"/>
+        </w:rPr>
+        <w:t>;</w:t>
       </w:r>
     </w:p>
     <w:p>
@@ -419,9 +457,6 @@
       <w:r>
         <w:t>.</w:t>
       </w:r>
-      <w:r>
-        <w:t xml:space="preserve"> </w:t>
-      </w:r>
     </w:p>
     <w:p>
       <w:pPr>
@@ -464,7 +499,15 @@
         <w:t xml:space="preserve"> 16 times)</w:t>
       </w:r>
       <w:r>
-        <w:t>, with the endl at the end</w:t>
+        <w:t xml:space="preserve">, with the </w:t>
+      </w:r>
+      <w:proofErr w:type="spellStart"/>
+      <w:r>
+        <w:t>endl</w:t>
+      </w:r>
+      <w:proofErr w:type="spellEnd"/>
+      <w:r>
+        <w:t xml:space="preserve"> at the end</w:t>
       </w:r>
       <w:r>
         <w:t xml:space="preserve"> of each row</w:t>
@@ -472,9 +515,6 @@
       <w:r>
         <w:t>.</w:t>
       </w:r>
-      <w:r>
-        <w:t xml:space="preserve"> </w:t>
-      </w:r>
     </w:p>
     <w:p>
       <w:pPr>
@@ -523,7 +563,7 @@
         <w:t xml:space="preserve"> compiling the code yourself.</w:t>
       </w:r>
       <w:r>
-        <w:t xml:space="preserve"> Prefe</w:t>
+        <w:t>Prefe</w:t>
       </w:r>
       <w:r>
         <w:t>rably both.</w:t>
@@ -563,9 +603,6 @@
       </w:r>
       <w:r>
         <w:t>w, inner loop goes with column.</w:t>
-      </w:r>
-      <w:r>
-        <w:t xml:space="preserve"> </w:t>
       </w:r>
     </w:p>
     <w:p>
@@ -637,30 +674,50 @@
           <w:szCs w:val="20"/>
         </w:rPr>
       </w:pPr>
-      <w:r>
-        <w:rPr>
-          <w:rFonts w:ascii="Courier New" w:hAnsi="Courier New" w:cs="Courier New"/>
-          <w:sz w:val="20"/>
-          <w:szCs w:val="20"/>
-        </w:rPr>
-        <w:t>int r, c; //another way of writing this</w:t>
-      </w:r>
-    </w:p>
-    <w:p>
-      <w:pPr>
-        <w:rPr>
-          <w:rFonts w:ascii="Courier New" w:hAnsi="Courier New" w:cs="Courier New"/>
-          <w:sz w:val="20"/>
-          <w:szCs w:val="20"/>
-        </w:rPr>
-      </w:pPr>
-      <w:r>
-        <w:rPr>
-          <w:rFonts w:ascii="Courier New" w:hAnsi="Courier New" w:cs="Courier New"/>
-          <w:sz w:val="20"/>
-          <w:szCs w:val="20"/>
-        </w:rPr>
-        <w:t>int BASE = 3</w:t>
+      <w:proofErr w:type="spellStart"/>
+      <w:r>
+        <w:rPr>
+          <w:rFonts w:ascii="Courier New" w:hAnsi="Courier New" w:cs="Courier New"/>
+          <w:sz w:val="20"/>
+          <w:szCs w:val="20"/>
+        </w:rPr>
+        <w:t>int</w:t>
+      </w:r>
+      <w:proofErr w:type="spellEnd"/>
+      <w:r>
+        <w:rPr>
+          <w:rFonts w:ascii="Courier New" w:hAnsi="Courier New" w:cs="Courier New"/>
+          <w:sz w:val="20"/>
+          <w:szCs w:val="20"/>
+        </w:rPr>
+        <w:t xml:space="preserve"> r, c; //another way of writing this</w:t>
+      </w:r>
+    </w:p>
+    <w:p>
+      <w:pPr>
+        <w:rPr>
+          <w:rFonts w:ascii="Courier New" w:hAnsi="Courier New" w:cs="Courier New"/>
+          <w:sz w:val="20"/>
+          <w:szCs w:val="20"/>
+        </w:rPr>
+      </w:pPr>
+      <w:proofErr w:type="spellStart"/>
+      <w:r>
+        <w:rPr>
+          <w:rFonts w:ascii="Courier New" w:hAnsi="Courier New" w:cs="Courier New"/>
+          <w:sz w:val="20"/>
+          <w:szCs w:val="20"/>
+        </w:rPr>
+        <w:t>int</w:t>
+      </w:r>
+      <w:proofErr w:type="spellEnd"/>
+      <w:r>
+        <w:rPr>
+          <w:rFonts w:ascii="Courier New" w:hAnsi="Courier New" w:cs="Courier New"/>
+          <w:sz w:val="20"/>
+          <w:szCs w:val="20"/>
+        </w:rPr>
+        <w:t xml:space="preserve"> BASE = 3</w:t>
       </w:r>
       <w:r>
         <w:rPr>
@@ -701,7 +758,7 @@
           <w:sz w:val="20"/>
           <w:szCs w:val="20"/>
         </w:rPr>
-        <w:t xml:space="preserve">r = 0; r &lt; </w:t>
+        <w:t>r = 0; r &lt;</w:t>
       </w:r>
       <w:r>
         <w:rPr>
@@ -751,14 +808,6 @@
           <w:sz w:val="20"/>
           <w:szCs w:val="20"/>
         </w:rPr>
-        <w:t xml:space="preserve">  </w:t>
-      </w:r>
-      <w:r>
-        <w:rPr>
-          <w:rFonts w:ascii="Courier New" w:hAnsi="Courier New" w:cs="Courier New"/>
-          <w:sz w:val="20"/>
-          <w:szCs w:val="20"/>
-        </w:rPr>
         <w:t>for(c = 0; c &lt;= r</w:t>
       </w:r>
       <w:r>
@@ -784,14 +833,6 @@
           <w:sz w:val="20"/>
           <w:szCs w:val="20"/>
         </w:rPr>
-        <w:t xml:space="preserve">  </w:t>
-      </w:r>
-      <w:r>
-        <w:rPr>
-          <w:rFonts w:ascii="Courier New" w:hAnsi="Courier New" w:cs="Courier New"/>
-          <w:sz w:val="20"/>
-          <w:szCs w:val="20"/>
-        </w:rPr>
         <w:t>{</w:t>
       </w:r>
     </w:p>
@@ -803,55 +844,33 @@
           <w:szCs w:val="20"/>
         </w:rPr>
       </w:pPr>
-      <w:r>
-        <w:rPr>
-          <w:rFonts w:ascii="Courier New" w:hAnsi="Courier New" w:cs="Courier New"/>
-          <w:sz w:val="20"/>
-          <w:szCs w:val="20"/>
-        </w:rPr>
-        <w:t xml:space="preserve">    </w:t>
-      </w:r>
-      <w:r>
-        <w:rPr>
-          <w:rFonts w:ascii="Courier New" w:hAnsi="Courier New" w:cs="Courier New"/>
-          <w:sz w:val="20"/>
-          <w:szCs w:val="20"/>
-        </w:rPr>
-        <w:t>cout &lt;&lt; "*</w:t>
-      </w:r>
-      <w:r>
-        <w:rPr>
-          <w:rFonts w:ascii="Courier New" w:hAnsi="Courier New" w:cs="Courier New"/>
-          <w:sz w:val="20"/>
-          <w:szCs w:val="20"/>
-        </w:rPr>
-        <w:t xml:space="preserve"> </w:t>
-      </w:r>
-      <w:r>
-        <w:rPr>
-          <w:rFonts w:ascii="Courier New" w:hAnsi="Courier New" w:cs="Courier New"/>
-          <w:sz w:val="20"/>
-          <w:szCs w:val="20"/>
-        </w:rPr>
-        <w:t>";</w:t>
-      </w:r>
-    </w:p>
-    <w:p>
-      <w:pPr>
-        <w:rPr>
-          <w:rFonts w:ascii="Courier New" w:hAnsi="Courier New" w:cs="Courier New"/>
-          <w:sz w:val="20"/>
-          <w:szCs w:val="20"/>
-        </w:rPr>
-      </w:pPr>
-      <w:r>
-        <w:rPr>
-          <w:rFonts w:ascii="Courier New" w:hAnsi="Courier New" w:cs="Courier New"/>
-          <w:sz w:val="20"/>
-          <w:szCs w:val="20"/>
-        </w:rPr>
-        <w:t xml:space="preserve">  </w:t>
-      </w:r>
+      <w:proofErr w:type="spellStart"/>
+      <w:r>
+        <w:rPr>
+          <w:rFonts w:ascii="Courier New" w:hAnsi="Courier New" w:cs="Courier New"/>
+          <w:sz w:val="20"/>
+          <w:szCs w:val="20"/>
+        </w:rPr>
+        <w:t>cout</w:t>
+      </w:r>
+      <w:proofErr w:type="spellEnd"/>
+      <w:r>
+        <w:rPr>
+          <w:rFonts w:ascii="Courier New" w:hAnsi="Courier New" w:cs="Courier New"/>
+          <w:sz w:val="20"/>
+          <w:szCs w:val="20"/>
+        </w:rPr>
+        <w:t>&lt;&lt; "*";</w:t>
+      </w:r>
+    </w:p>
+    <w:p>
+      <w:pPr>
+        <w:rPr>
+          <w:rFonts w:ascii="Courier New" w:hAnsi="Courier New" w:cs="Courier New"/>
+          <w:sz w:val="20"/>
+          <w:szCs w:val="20"/>
+        </w:rPr>
+      </w:pPr>
       <w:r>
         <w:rPr>
           <w:rFonts w:ascii="Courier New" w:hAnsi="Courier New" w:cs="Courier New"/>
@@ -869,21 +888,23 @@
           <w:szCs w:val="20"/>
         </w:rPr>
       </w:pPr>
-      <w:r>
-        <w:rPr>
-          <w:rFonts w:ascii="Courier New" w:hAnsi="Courier New" w:cs="Courier New"/>
-          <w:sz w:val="20"/>
-          <w:szCs w:val="20"/>
-        </w:rPr>
-        <w:t xml:space="preserve">  </w:t>
-      </w:r>
-      <w:r>
-        <w:rPr>
-          <w:rFonts w:ascii="Courier New" w:hAnsi="Courier New" w:cs="Courier New"/>
-          <w:sz w:val="20"/>
-          <w:szCs w:val="20"/>
-        </w:rPr>
-        <w:t>cout &lt;&lt; "</w:t>
+      <w:proofErr w:type="spellStart"/>
+      <w:r>
+        <w:rPr>
+          <w:rFonts w:ascii="Courier New" w:hAnsi="Courier New" w:cs="Courier New"/>
+          <w:sz w:val="20"/>
+          <w:szCs w:val="20"/>
+        </w:rPr>
+        <w:t>cout</w:t>
+      </w:r>
+      <w:proofErr w:type="spellEnd"/>
+      <w:r>
+        <w:rPr>
+          <w:rFonts w:ascii="Courier New" w:hAnsi="Courier New" w:cs="Courier New"/>
+          <w:sz w:val="20"/>
+          <w:szCs w:val="20"/>
+        </w:rPr>
+        <w:t>&lt;&lt; "</w:t>
       </w:r>
     </w:p>
     <w:p>
@@ -980,9 +1001,6 @@
       </w:r>
       <w:r>
         <w:t xml:space="preserve"> before printing stars.</w:t>
-      </w:r>
-      <w:r>
-        <w:t xml:space="preserve"> </w:t>
       </w:r>
     </w:p>
     <w:p/>
@@ -1013,6 +1031,9 @@
       <w:r>
         <w:t xml:space="preserve"> When working with printing shapes, you're main thought should be "How does everything relate to one another?". Finding patterns (e.g. how do row and column relate) are good starts.</w:t>
       </w:r>
+      <w:r>
+        <w:t xml:space="preserve"> Also, if you require it you can use if/else.</w:t>
+      </w:r>
     </w:p>
     <w:p/>
     <w:p>
@@ -1023,13 +1044,42 @@
         <w:t>If you recall way back from geometry class: An equilateral triangle is a triangle with all sides equal (and each corner is 60 degrees).</w:t>
       </w:r>
       <w:r>
-        <w:t xml:space="preserve"> There are two ways to go about it: One with two inner for loops, and another with </w:t>
-      </w:r>
-      <w:r>
-        <w:t xml:space="preserve">absolute value. </w:t>
-      </w:r>
-      <w:r>
-        <w:t>Here's the first one:</w:t>
+        <w:t xml:space="preserve"> There are two ways to go about it: One with</w:t>
+      </w:r>
+      <w:r>
+        <w:t xml:space="preserve"> an outer loop and</w:t>
+      </w:r>
+      <w:r>
+        <w:t xml:space="preserve"> two inner for loops</w:t>
+      </w:r>
+      <w:r>
+        <w:t xml:space="preserve"> (three in total)</w:t>
+      </w:r>
+      <w:r>
+        <w:t xml:space="preserve">, and another with </w:t>
+      </w:r>
+      <w:r>
+        <w:t>two for loops</w:t>
+      </w:r>
+      <w:r>
+        <w:t xml:space="preserve">. </w:t>
+      </w:r>
+      <w:r>
+        <w:t>Here's the first one</w:t>
+      </w:r>
+      <w:r>
+        <w:t>, which (to fully understand it) you should trace</w:t>
+      </w:r>
+      <w:r>
+        <w:t xml:space="preserve"> and</w:t>
+      </w:r>
+      <w:r>
+        <w:t xml:space="preserve"> compile</w:t>
+      </w:r>
+      <w:bookmarkStart w:id="0" w:name="_GoBack"/>
+      <w:bookmarkEnd w:id="0"/>
+      <w:r>
+        <w:t>:</w:t>
       </w:r>
     </w:p>
     <w:p>
@@ -1059,21 +1109,23 @@
           <w:szCs w:val="20"/>
         </w:rPr>
       </w:pPr>
+      <w:proofErr w:type="spellStart"/>
       <w:r>
         <w:rPr>
           <w:rFonts w:ascii="Courier New" w:eastAsia="Times New Roman" w:hAnsi="Courier New" w:cs="Courier New"/>
           <w:sz w:val="20"/>
           <w:szCs w:val="20"/>
         </w:rPr>
-        <w:t xml:space="preserve">  </w:t>
-      </w:r>
+        <w:t>int</w:t>
+      </w:r>
+      <w:proofErr w:type="spellEnd"/>
       <w:r>
         <w:rPr>
           <w:rFonts w:ascii="Courier New" w:eastAsia="Times New Roman" w:hAnsi="Courier New" w:cs="Courier New"/>
           <w:sz w:val="20"/>
           <w:szCs w:val="20"/>
         </w:rPr>
-        <w:t>int r, c; //row and column</w:t>
+        <w:t xml:space="preserve"> r, c; //row and column</w:t>
       </w:r>
     </w:p>
     <w:p>
@@ -1103,13 +1155,23 @@
           <w:szCs w:val="20"/>
         </w:rPr>
       </w:pPr>
+      <w:proofErr w:type="spellStart"/>
       <w:r>
         <w:rPr>
           <w:rFonts w:ascii="Courier New" w:eastAsia="Times New Roman" w:hAnsi="Courier New" w:cs="Courier New"/>
           <w:sz w:val="20"/>
           <w:szCs w:val="20"/>
         </w:rPr>
-        <w:t xml:space="preserve">  int side = 3; //equal sides</w:t>
+        <w:t>int</w:t>
+      </w:r>
+      <w:proofErr w:type="spellEnd"/>
+      <w:r>
+        <w:rPr>
+          <w:rFonts w:ascii="Courier New" w:eastAsia="Times New Roman" w:hAnsi="Courier New" w:cs="Courier New"/>
+          <w:sz w:val="20"/>
+          <w:szCs w:val="20"/>
+        </w:rPr>
+        <w:t xml:space="preserve"> side = 3; //equal sides</w:t>
       </w:r>
     </w:p>
     <w:p>
@@ -1173,7 +1235,7 @@
           <w:sz w:val="20"/>
           <w:szCs w:val="20"/>
         </w:rPr>
-        <w:t xml:space="preserve">  for(r = 0; r &lt; side; ++r)</w:t>
+        <w:t>for(r = 0; r &lt; side; ++r)</w:t>
       </w:r>
     </w:p>
     <w:p>
@@ -1245,7 +1307,7 @@
           <w:sz w:val="20"/>
           <w:szCs w:val="20"/>
         </w:rPr>
-        <w:t xml:space="preserve">    for(c = r; c &lt; side; ++c) //spaces; inner loop #1</w:t>
+        <w:t>for(c = r; c &lt; side; ++c) //spaces; inner loop #1</w:t>
       </w:r>
     </w:p>
     <w:p>
@@ -1311,13 +1373,23 @@
           <w:szCs w:val="20"/>
         </w:rPr>
       </w:pPr>
+      <w:proofErr w:type="spellStart"/>
       <w:r>
         <w:rPr>
           <w:rFonts w:ascii="Courier New" w:eastAsia="Times New Roman" w:hAnsi="Courier New" w:cs="Courier New"/>
           <w:sz w:val="20"/>
           <w:szCs w:val="20"/>
         </w:rPr>
-        <w:t xml:space="preserve">      cout &lt;&lt; " ";</w:t>
+        <w:t>cout</w:t>
+      </w:r>
+      <w:proofErr w:type="spellEnd"/>
+      <w:r>
+        <w:rPr>
+          <w:rFonts w:ascii="Courier New" w:eastAsia="Times New Roman" w:hAnsi="Courier New" w:cs="Courier New"/>
+          <w:sz w:val="20"/>
+          <w:szCs w:val="20"/>
+        </w:rPr>
+        <w:t>&lt;&lt; " ";</w:t>
       </w:r>
     </w:p>
     <w:p>
@@ -1417,7 +1489,7 @@
           <w:sz w:val="20"/>
           <w:szCs w:val="20"/>
         </w:rPr>
-        <w:t xml:space="preserve">    for (c = 0; c &lt; ((2 * r) + 1); ++c) //asterisks; inner loop #2</w:t>
+        <w:t>for (c = 0; c &lt; ((2 * r) + 1); ++c) //asterisks; inner loop #2</w:t>
       </w:r>
     </w:p>
     <w:p>
@@ -1483,13 +1555,23 @@
           <w:szCs w:val="20"/>
         </w:rPr>
       </w:pPr>
+      <w:proofErr w:type="spellStart"/>
       <w:r>
         <w:rPr>
           <w:rFonts w:ascii="Courier New" w:eastAsia="Times New Roman" w:hAnsi="Courier New" w:cs="Courier New"/>
           <w:sz w:val="20"/>
           <w:szCs w:val="20"/>
         </w:rPr>
-        <w:t xml:space="preserve">      cout &lt;&lt; "*";</w:t>
+        <w:t>cout</w:t>
+      </w:r>
+      <w:proofErr w:type="spellEnd"/>
+      <w:r>
+        <w:rPr>
+          <w:rFonts w:ascii="Courier New" w:eastAsia="Times New Roman" w:hAnsi="Courier New" w:cs="Courier New"/>
+          <w:sz w:val="20"/>
+          <w:szCs w:val="20"/>
+        </w:rPr>
+        <w:t>&lt;&lt; "*";</w:t>
       </w:r>
     </w:p>
     <w:p>
@@ -1583,13 +1665,41 @@
           <w:szCs w:val="20"/>
         </w:rPr>
       </w:pPr>
+      <w:proofErr w:type="spellStart"/>
       <w:r>
         <w:rPr>
           <w:rFonts w:ascii="Courier New" w:eastAsia="Times New Roman" w:hAnsi="Courier New" w:cs="Courier New"/>
           <w:sz w:val="20"/>
           <w:szCs w:val="20"/>
         </w:rPr>
-        <w:t xml:space="preserve">    cout &lt;&lt; endl;</w:t>
+        <w:t>cout</w:t>
+      </w:r>
+      <w:proofErr w:type="spellEnd"/>
+      <w:r>
+        <w:rPr>
+          <w:rFonts w:ascii="Courier New" w:eastAsia="Times New Roman" w:hAnsi="Courier New" w:cs="Courier New"/>
+          <w:sz w:val="20"/>
+          <w:szCs w:val="20"/>
+        </w:rPr>
+        <w:t>&lt;&lt;</w:t>
+      </w:r>
+      <w:proofErr w:type="spellStart"/>
+      <w:r>
+        <w:rPr>
+          <w:rFonts w:ascii="Courier New" w:eastAsia="Times New Roman" w:hAnsi="Courier New" w:cs="Courier New"/>
+          <w:sz w:val="20"/>
+          <w:szCs w:val="20"/>
+        </w:rPr>
+        <w:t>endl</w:t>
+      </w:r>
+      <w:proofErr w:type="spellEnd"/>
+      <w:r>
+        <w:rPr>
+          <w:rFonts w:ascii="Courier New" w:eastAsia="Times New Roman" w:hAnsi="Courier New" w:cs="Courier New"/>
+          <w:sz w:val="20"/>
+          <w:szCs w:val="20"/>
+        </w:rPr>
+        <w:t>;</w:t>
       </w:r>
     </w:p>
     <w:p>
@@ -1659,13 +1769,13 @@
     <w:p/>
     <w:p>
       <w:r>
-        <w:t xml:space="preserve">Try to solve the absolute value </w:t>
-      </w:r>
-      <w:r>
-        <w:t>version</w:t>
-      </w:r>
-      <w:r>
-        <w:t>. It should only require two loops (an outer</w:t>
+        <w:t xml:space="preserve">Try to solve </w:t>
+      </w:r>
+      <w:r>
+        <w:t>the other one, which should</w:t>
+      </w:r>
+      <w:r>
+        <w:t xml:space="preserve"> only require two loops (an outer</w:t>
       </w:r>
       <w:r>
         <w:t xml:space="preserve"> loop and an inner</w:t>
@@ -1677,6 +1787,7 @@
     <w:p/>
     <w:p/>
     <w:p/>
+    <w:p/>
     <w:p>
       <w:r>
         <w:lastRenderedPageBreak/>
@@ -1785,47 +1896,77 @@
           <w:szCs w:val="20"/>
         </w:rPr>
       </w:pPr>
-      <w:r>
-        <w:rPr>
-          <w:rFonts w:ascii="Courier New" w:hAnsi="Courier New" w:cs="Courier New"/>
-          <w:sz w:val="20"/>
-          <w:szCs w:val="20"/>
-        </w:rPr>
-        <w:t>const int ROW;      //assume initialized</w:t>
-      </w:r>
-    </w:p>
-    <w:p>
-      <w:pPr>
-        <w:rPr>
-          <w:rFonts w:ascii="Courier New" w:hAnsi="Courier New" w:cs="Courier New"/>
-          <w:sz w:val="20"/>
-          <w:szCs w:val="20"/>
-        </w:rPr>
-      </w:pPr>
-      <w:r>
-        <w:rPr>
-          <w:rFonts w:ascii="Courier New" w:hAnsi="Courier New" w:cs="Courier New"/>
-          <w:sz w:val="20"/>
-          <w:szCs w:val="20"/>
-        </w:rPr>
-        <w:t>const int COL;      //assume initialized</w:t>
-      </w:r>
-    </w:p>
-    <w:p>
-      <w:pPr>
-        <w:rPr>
-          <w:rFonts w:ascii="Courier New" w:hAnsi="Courier New" w:cs="Courier New"/>
-          <w:sz w:val="20"/>
-          <w:szCs w:val="20"/>
-        </w:rPr>
-      </w:pPr>
-      <w:r>
-        <w:rPr>
-          <w:rFonts w:ascii="Courier New" w:hAnsi="Courier New" w:cs="Courier New"/>
-          <w:sz w:val="20"/>
-          <w:szCs w:val="20"/>
-        </w:rPr>
-        <w:t>int grid[ROW][COL]; //assume initialized</w:t>
+      <w:proofErr w:type="spellStart"/>
+      <w:r>
+        <w:rPr>
+          <w:rFonts w:ascii="Courier New" w:hAnsi="Courier New" w:cs="Courier New"/>
+          <w:sz w:val="20"/>
+          <w:szCs w:val="20"/>
+        </w:rPr>
+        <w:t>constint</w:t>
+      </w:r>
+      <w:proofErr w:type="spellEnd"/>
+      <w:r>
+        <w:rPr>
+          <w:rFonts w:ascii="Courier New" w:hAnsi="Courier New" w:cs="Courier New"/>
+          <w:sz w:val="20"/>
+          <w:szCs w:val="20"/>
+        </w:rPr>
+        <w:t xml:space="preserve"> ROW;      //assume initialized</w:t>
+      </w:r>
+    </w:p>
+    <w:p>
+      <w:pPr>
+        <w:rPr>
+          <w:rFonts w:ascii="Courier New" w:hAnsi="Courier New" w:cs="Courier New"/>
+          <w:sz w:val="20"/>
+          <w:szCs w:val="20"/>
+        </w:rPr>
+      </w:pPr>
+      <w:proofErr w:type="spellStart"/>
+      <w:r>
+        <w:rPr>
+          <w:rFonts w:ascii="Courier New" w:hAnsi="Courier New" w:cs="Courier New"/>
+          <w:sz w:val="20"/>
+          <w:szCs w:val="20"/>
+        </w:rPr>
+        <w:t>constint</w:t>
+      </w:r>
+      <w:proofErr w:type="spellEnd"/>
+      <w:r>
+        <w:rPr>
+          <w:rFonts w:ascii="Courier New" w:hAnsi="Courier New" w:cs="Courier New"/>
+          <w:sz w:val="20"/>
+          <w:szCs w:val="20"/>
+        </w:rPr>
+        <w:t xml:space="preserve"> COL;      //assume initialized</w:t>
+      </w:r>
+    </w:p>
+    <w:p>
+      <w:pPr>
+        <w:rPr>
+          <w:rFonts w:ascii="Courier New" w:hAnsi="Courier New" w:cs="Courier New"/>
+          <w:sz w:val="20"/>
+          <w:szCs w:val="20"/>
+        </w:rPr>
+      </w:pPr>
+      <w:proofErr w:type="spellStart"/>
+      <w:r>
+        <w:rPr>
+          <w:rFonts w:ascii="Courier New" w:hAnsi="Courier New" w:cs="Courier New"/>
+          <w:sz w:val="20"/>
+          <w:szCs w:val="20"/>
+        </w:rPr>
+        <w:t>int</w:t>
+      </w:r>
+      <w:proofErr w:type="spellEnd"/>
+      <w:r>
+        <w:rPr>
+          <w:rFonts w:ascii="Courier New" w:hAnsi="Courier New" w:cs="Courier New"/>
+          <w:sz w:val="20"/>
+          <w:szCs w:val="20"/>
+        </w:rPr>
+        <w:t xml:space="preserve"> grid[ROW][COL]; //assume initialized</w:t>
       </w:r>
     </w:p>
     <w:p>
@@ -1866,51 +2007,64 @@
           <w:b/>
           <w:u w:val="single"/>
         </w:rPr>
-        <w:t xml:space="preserve"> </w:t>
+        <w:t>File Input/Output</w:t>
       </w:r>
       <w:r>
         <w:rPr>
           <w:b/>
           <w:u w:val="single"/>
         </w:rPr>
-        <w:t>File Input/Output</w:t>
-      </w:r>
+        <w:t>:</w:t>
+      </w:r>
+    </w:p>
+    <w:p>
+      <w:r>
+        <w:t xml:space="preserve">At first, text file input/output might seem like a completely new and scary topic to deal with. In reality, </w:t>
+      </w:r>
+      <w:r>
+        <w:t xml:space="preserve">it's not far off from using the simple </w:t>
+      </w:r>
+      <w:proofErr w:type="spellStart"/>
+      <w:r>
+        <w:t>cin</w:t>
+      </w:r>
+      <w:proofErr w:type="spellEnd"/>
+      <w:r>
+        <w:t>/</w:t>
+      </w:r>
+      <w:proofErr w:type="spellStart"/>
+      <w:r>
+        <w:t>cout</w:t>
+      </w:r>
+      <w:proofErr w:type="spellEnd"/>
+      <w:r>
+        <w:t xml:space="preserve"> statements</w:t>
+      </w:r>
+      <w:r>
+        <w:t xml:space="preserve"> we're already used to.</w:t>
+      </w:r>
+      <w:r>
+        <w:t xml:space="preserve"> For grabbing input from files, use the object </w:t>
+      </w:r>
+      <w:proofErr w:type="spellStart"/>
       <w:r>
         <w:rPr>
           <w:b/>
-          <w:u w:val="single"/>
-        </w:rPr>
-        <w:t>:</w:t>
-      </w:r>
-    </w:p>
-    <w:p>
-      <w:r>
-        <w:t xml:space="preserve">At first, text file input/output might seem like a completely new and scary topic to deal with. In reality, </w:t>
-      </w:r>
-      <w:r>
-        <w:t>it's not far off from using the simple cin/cout statements</w:t>
-      </w:r>
-      <w:r>
-        <w:t xml:space="preserve"> we're already used to.</w:t>
-      </w:r>
-      <w:r>
-        <w:t xml:space="preserve"> For grabbing input from files, use the object </w:t>
-      </w:r>
+        </w:rPr>
+        <w:t>ifstream</w:t>
+      </w:r>
+      <w:proofErr w:type="spellEnd"/>
+      <w:r>
+        <w:t xml:space="preserve">, whereas for outputting to a file use </w:t>
+      </w:r>
+      <w:proofErr w:type="spellStart"/>
       <w:r>
         <w:rPr>
           <w:b/>
         </w:rPr>
-        <w:t>ifstream</w:t>
-      </w:r>
-      <w:r>
-        <w:t xml:space="preserve">, whereas for outputting to a file use </w:t>
-      </w:r>
-      <w:r>
-        <w:rPr>
-          <w:b/>
-        </w:rPr>
         <w:t>ofstream</w:t>
       </w:r>
+      <w:proofErr w:type="spellEnd"/>
       <w:r>
         <w:t>.</w:t>
       </w:r>
@@ -1967,21 +2121,25 @@
       <w:r>
         <w:t>Read from the file (</w:t>
       </w:r>
+      <w:proofErr w:type="spellStart"/>
       <w:r>
         <w:rPr>
           <w:b/>
         </w:rPr>
         <w:t>ifstream</w:t>
       </w:r>
+      <w:proofErr w:type="spellEnd"/>
       <w:r>
         <w:t>) or write to the file (</w:t>
       </w:r>
+      <w:proofErr w:type="spellStart"/>
       <w:r>
         <w:rPr>
           <w:b/>
         </w:rPr>
         <w:t>ofstream</w:t>
       </w:r>
+      <w:proofErr w:type="spellEnd"/>
       <w:r>
         <w:t>)</w:t>
       </w:r>
@@ -2024,9 +2182,6 @@
     </w:p>
     <w:p>
       <w:r>
-        <w:t xml:space="preserve"> </w:t>
-      </w:r>
-      <w:r>
         <w:t>Translating this to C++, we have the following:</w:t>
       </w:r>
     </w:p>
@@ -2038,56 +2193,94 @@
           <w:szCs w:val="20"/>
         </w:rPr>
       </w:pPr>
-      <w:r>
-        <w:rPr>
-          <w:rFonts w:ascii="Courier New" w:hAnsi="Courier New" w:cs="Courier New"/>
-          <w:sz w:val="20"/>
-          <w:szCs w:val="20"/>
-        </w:rPr>
-        <w:t>ifstream infile; //object for grabbing input from files</w:t>
-      </w:r>
-    </w:p>
-    <w:p>
-      <w:pPr>
-        <w:rPr>
-          <w:rFonts w:ascii="Courier New" w:hAnsi="Courier New" w:cs="Courier New"/>
-          <w:sz w:val="20"/>
-          <w:szCs w:val="20"/>
-        </w:rPr>
-      </w:pPr>
-      <w:r>
-        <w:rPr>
-          <w:rFonts w:ascii="Courier New" w:hAnsi="Courier New" w:cs="Courier New"/>
-          <w:sz w:val="20"/>
-          <w:szCs w:val="20"/>
-        </w:rPr>
-        <w:t>infile.open("example.txt"); //some .txt located in the same folder</w:t>
-      </w:r>
-    </w:p>
-    <w:p>
-      <w:pPr>
-        <w:rPr>
-          <w:rFonts w:ascii="Courier New" w:hAnsi="Courier New" w:cs="Courier New"/>
-          <w:sz w:val="20"/>
-          <w:szCs w:val="20"/>
-        </w:rPr>
-      </w:pPr>
-    </w:p>
-    <w:p>
-      <w:pPr>
-        <w:rPr>
-          <w:rFonts w:ascii="Courier New" w:hAnsi="Courier New" w:cs="Courier New"/>
-          <w:sz w:val="20"/>
-          <w:szCs w:val="20"/>
-        </w:rPr>
-      </w:pPr>
-      <w:r>
-        <w:rPr>
-          <w:rFonts w:ascii="Courier New" w:hAnsi="Courier New" w:cs="Courier New"/>
-          <w:sz w:val="20"/>
-          <w:szCs w:val="20"/>
-        </w:rPr>
-        <w:t>if(infile.is_open())</w:t>
+      <w:proofErr w:type="spellStart"/>
+      <w:r>
+        <w:rPr>
+          <w:rFonts w:ascii="Courier New" w:hAnsi="Courier New" w:cs="Courier New"/>
+          <w:sz w:val="20"/>
+          <w:szCs w:val="20"/>
+        </w:rPr>
+        <w:t>ifstreaminfile</w:t>
+      </w:r>
+      <w:proofErr w:type="spellEnd"/>
+      <w:r>
+        <w:rPr>
+          <w:rFonts w:ascii="Courier New" w:hAnsi="Courier New" w:cs="Courier New"/>
+          <w:sz w:val="20"/>
+          <w:szCs w:val="20"/>
+        </w:rPr>
+        <w:t>; //object for grabbing input from files</w:t>
+      </w:r>
+    </w:p>
+    <w:p>
+      <w:pPr>
+        <w:rPr>
+          <w:rFonts w:ascii="Courier New" w:hAnsi="Courier New" w:cs="Courier New"/>
+          <w:sz w:val="20"/>
+          <w:szCs w:val="20"/>
+        </w:rPr>
+      </w:pPr>
+      <w:proofErr w:type="spellStart"/>
+      <w:r>
+        <w:rPr>
+          <w:rFonts w:ascii="Courier New" w:hAnsi="Courier New" w:cs="Courier New"/>
+          <w:sz w:val="20"/>
+          <w:szCs w:val="20"/>
+        </w:rPr>
+        <w:t>infile.open</w:t>
+      </w:r>
+      <w:proofErr w:type="spellEnd"/>
+      <w:r>
+        <w:rPr>
+          <w:rFonts w:ascii="Courier New" w:hAnsi="Courier New" w:cs="Courier New"/>
+          <w:sz w:val="20"/>
+          <w:szCs w:val="20"/>
+        </w:rPr>
+        <w:t>("example.txt"); //some .txt located in the same folder</w:t>
+      </w:r>
+    </w:p>
+    <w:p>
+      <w:pPr>
+        <w:rPr>
+          <w:rFonts w:ascii="Courier New" w:hAnsi="Courier New" w:cs="Courier New"/>
+          <w:sz w:val="20"/>
+          <w:szCs w:val="20"/>
+        </w:rPr>
+      </w:pPr>
+    </w:p>
+    <w:p>
+      <w:pPr>
+        <w:rPr>
+          <w:rFonts w:ascii="Courier New" w:hAnsi="Courier New" w:cs="Courier New"/>
+          <w:sz w:val="20"/>
+          <w:szCs w:val="20"/>
+        </w:rPr>
+      </w:pPr>
+      <w:r>
+        <w:rPr>
+          <w:rFonts w:ascii="Courier New" w:hAnsi="Courier New" w:cs="Courier New"/>
+          <w:sz w:val="20"/>
+          <w:szCs w:val="20"/>
+        </w:rPr>
+        <w:t>if(</w:t>
+      </w:r>
+      <w:proofErr w:type="spellStart"/>
+      <w:r>
+        <w:rPr>
+          <w:rFonts w:ascii="Courier New" w:hAnsi="Courier New" w:cs="Courier New"/>
+          <w:sz w:val="20"/>
+          <w:szCs w:val="20"/>
+        </w:rPr>
+        <w:t>infile.is_open</w:t>
+      </w:r>
+      <w:proofErr w:type="spellEnd"/>
+      <w:r>
+        <w:rPr>
+          <w:rFonts w:ascii="Courier New" w:hAnsi="Courier New" w:cs="Courier New"/>
+          <w:sz w:val="20"/>
+          <w:szCs w:val="20"/>
+        </w:rPr>
+        <w:t>())</w:t>
       </w:r>
       <w:r>
         <w:rPr>
@@ -2129,14 +2322,6 @@
           <w:sz w:val="20"/>
           <w:szCs w:val="20"/>
         </w:rPr>
-        <w:t xml:space="preserve">  </w:t>
-      </w:r>
-      <w:r>
-        <w:rPr>
-          <w:rFonts w:ascii="Courier New" w:hAnsi="Courier New" w:cs="Courier New"/>
-          <w:sz w:val="20"/>
-          <w:szCs w:val="20"/>
-        </w:rPr>
         <w:t>//grab whatever we want from the file</w:t>
       </w:r>
       <w:r>
@@ -2145,32 +2330,62 @@
           <w:sz w:val="20"/>
           <w:szCs w:val="20"/>
         </w:rPr>
-        <w:t xml:space="preserve"> by "infile &gt;&gt; ..." or getline</w:t>
-      </w:r>
-    </w:p>
-    <w:p>
-      <w:pPr>
-        <w:rPr>
-          <w:rFonts w:ascii="Courier New" w:hAnsi="Courier New" w:cs="Courier New"/>
-          <w:sz w:val="20"/>
-          <w:szCs w:val="20"/>
-        </w:rPr>
-      </w:pPr>
-      <w:r>
-        <w:rPr>
-          <w:rFonts w:ascii="Courier New" w:hAnsi="Courier New" w:cs="Courier New"/>
-          <w:sz w:val="20"/>
-          <w:szCs w:val="20"/>
-        </w:rPr>
-        <w:t xml:space="preserve">  </w:t>
-      </w:r>
-      <w:r>
-        <w:rPr>
-          <w:rFonts w:ascii="Courier New" w:hAnsi="Courier New" w:cs="Courier New"/>
-          <w:sz w:val="20"/>
-          <w:szCs w:val="20"/>
-        </w:rPr>
-        <w:t>infile.close();</w:t>
+        <w:t xml:space="preserve"> by "</w:t>
+      </w:r>
+      <w:proofErr w:type="spellStart"/>
+      <w:r>
+        <w:rPr>
+          <w:rFonts w:ascii="Courier New" w:hAnsi="Courier New" w:cs="Courier New"/>
+          <w:sz w:val="20"/>
+          <w:szCs w:val="20"/>
+        </w:rPr>
+        <w:t>infile</w:t>
+      </w:r>
+      <w:proofErr w:type="spellEnd"/>
+      <w:r>
+        <w:rPr>
+          <w:rFonts w:ascii="Courier New" w:hAnsi="Courier New" w:cs="Courier New"/>
+          <w:sz w:val="20"/>
+          <w:szCs w:val="20"/>
+        </w:rPr>
+        <w:t xml:space="preserve">&gt;&gt; ..." or </w:t>
+      </w:r>
+      <w:proofErr w:type="spellStart"/>
+      <w:r>
+        <w:rPr>
+          <w:rFonts w:ascii="Courier New" w:hAnsi="Courier New" w:cs="Courier New"/>
+          <w:sz w:val="20"/>
+          <w:szCs w:val="20"/>
+        </w:rPr>
+        <w:t>getline</w:t>
+      </w:r>
+      <w:proofErr w:type="spellEnd"/>
+    </w:p>
+    <w:p>
+      <w:pPr>
+        <w:rPr>
+          <w:rFonts w:ascii="Courier New" w:hAnsi="Courier New" w:cs="Courier New"/>
+          <w:sz w:val="20"/>
+          <w:szCs w:val="20"/>
+        </w:rPr>
+      </w:pPr>
+      <w:proofErr w:type="spellStart"/>
+      <w:r>
+        <w:rPr>
+          <w:rFonts w:ascii="Courier New" w:hAnsi="Courier New" w:cs="Courier New"/>
+          <w:sz w:val="20"/>
+          <w:szCs w:val="20"/>
+        </w:rPr>
+        <w:t>infile.close</w:t>
+      </w:r>
+      <w:proofErr w:type="spellEnd"/>
+      <w:r>
+        <w:rPr>
+          <w:rFonts w:ascii="Courier New" w:hAnsi="Courier New" w:cs="Courier New"/>
+          <w:sz w:val="20"/>
+          <w:szCs w:val="20"/>
+        </w:rPr>
+        <w:t>();</w:t>
       </w:r>
     </w:p>
     <w:p>
@@ -2232,21 +2447,23 @@
           <w:szCs w:val="20"/>
         </w:rPr>
       </w:pPr>
-      <w:r>
-        <w:rPr>
-          <w:rFonts w:ascii="Courier New" w:hAnsi="Courier New" w:cs="Courier New"/>
-          <w:sz w:val="20"/>
-          <w:szCs w:val="20"/>
-        </w:rPr>
-        <w:t xml:space="preserve">  </w:t>
-      </w:r>
-      <w:r>
-        <w:rPr>
-          <w:rFonts w:ascii="Courier New" w:hAnsi="Courier New" w:cs="Courier New"/>
-          <w:sz w:val="20"/>
-          <w:szCs w:val="20"/>
-        </w:rPr>
-        <w:t>cout &lt;&lt; "Error: Could not open input file!\n";</w:t>
+      <w:proofErr w:type="spellStart"/>
+      <w:r>
+        <w:rPr>
+          <w:rFonts w:ascii="Courier New" w:hAnsi="Courier New" w:cs="Courier New"/>
+          <w:sz w:val="20"/>
+          <w:szCs w:val="20"/>
+        </w:rPr>
+        <w:t>cout</w:t>
+      </w:r>
+      <w:proofErr w:type="spellEnd"/>
+      <w:r>
+        <w:rPr>
+          <w:rFonts w:ascii="Courier New" w:hAnsi="Courier New" w:cs="Courier New"/>
+          <w:sz w:val="20"/>
+          <w:szCs w:val="20"/>
+        </w:rPr>
+        <w:t>&lt;&lt; "Error: Could not open input file!\n";</w:t>
       </w:r>
     </w:p>
     <w:p>
@@ -2293,6 +2510,7 @@
         </w:rPr>
         <w:t xml:space="preserve">Just like </w:t>
       </w:r>
+      <w:proofErr w:type="spellStart"/>
       <w:r>
         <w:rPr>
           <w:rFonts w:cs="Courier New"/>
@@ -2300,6 +2518,7 @@
         </w:rPr>
         <w:t>cin</w:t>
       </w:r>
+      <w:proofErr w:type="spellEnd"/>
       <w:r>
         <w:rPr>
           <w:rFonts w:cs="Courier New"/>
@@ -2325,6 +2544,7 @@
         </w:rPr>
         <w:t xml:space="preserve">) or </w:t>
       </w:r>
+      <w:proofErr w:type="spellStart"/>
       <w:r>
         <w:rPr>
           <w:rFonts w:cs="Courier New"/>
@@ -2332,6 +2552,7 @@
         </w:rPr>
         <w:t>getline</w:t>
       </w:r>
+      <w:proofErr w:type="spellEnd"/>
       <w:r>
         <w:rPr>
           <w:rFonts w:cs="Courier New"/>
@@ -2366,30 +2587,176 @@
           <w:szCs w:val="20"/>
         </w:rPr>
       </w:pPr>
-      <w:r>
-        <w:rPr>
-          <w:rFonts w:ascii="Courier New" w:hAnsi="Courier New" w:cs="Courier New"/>
-          <w:sz w:val="20"/>
-          <w:szCs w:val="20"/>
-        </w:rPr>
-        <w:t>infile &gt;&gt; ch; //works just like cin, except now we grab from file</w:t>
-      </w:r>
-    </w:p>
-    <w:p>
-      <w:pPr>
-        <w:rPr>
-          <w:rFonts w:ascii="Courier New" w:hAnsi="Courier New" w:cs="Courier New"/>
-          <w:sz w:val="20"/>
-          <w:szCs w:val="20"/>
-        </w:rPr>
-      </w:pPr>
-      <w:r>
-        <w:rPr>
-          <w:rFonts w:ascii="Courier New" w:hAnsi="Courier New" w:cs="Courier New"/>
-          <w:sz w:val="20"/>
-          <w:szCs w:val="20"/>
-        </w:rPr>
-        <w:t>getline(infile, str); //same as getline(cin, str)</w:t>
+      <w:proofErr w:type="spellStart"/>
+      <w:r>
+        <w:rPr>
+          <w:rFonts w:ascii="Courier New" w:hAnsi="Courier New" w:cs="Courier New"/>
+          <w:sz w:val="20"/>
+          <w:szCs w:val="20"/>
+        </w:rPr>
+        <w:t>infile</w:t>
+      </w:r>
+      <w:proofErr w:type="spellEnd"/>
+      <w:r>
+        <w:rPr>
+          <w:rFonts w:ascii="Courier New" w:hAnsi="Courier New" w:cs="Courier New"/>
+          <w:sz w:val="20"/>
+          <w:szCs w:val="20"/>
+        </w:rPr>
+        <w:t>&gt;&gt;</w:t>
+      </w:r>
+      <w:proofErr w:type="spellStart"/>
+      <w:r>
+        <w:rPr>
+          <w:rFonts w:ascii="Courier New" w:hAnsi="Courier New" w:cs="Courier New"/>
+          <w:sz w:val="20"/>
+          <w:szCs w:val="20"/>
+        </w:rPr>
+        <w:t>ch</w:t>
+      </w:r>
+      <w:proofErr w:type="spellEnd"/>
+      <w:r>
+        <w:rPr>
+          <w:rFonts w:ascii="Courier New" w:hAnsi="Courier New" w:cs="Courier New"/>
+          <w:sz w:val="20"/>
+          <w:szCs w:val="20"/>
+        </w:rPr>
+        <w:t xml:space="preserve">; //works just like </w:t>
+      </w:r>
+      <w:proofErr w:type="spellStart"/>
+      <w:r>
+        <w:rPr>
+          <w:rFonts w:ascii="Courier New" w:hAnsi="Courier New" w:cs="Courier New"/>
+          <w:sz w:val="20"/>
+          <w:szCs w:val="20"/>
+        </w:rPr>
+        <w:t>cin</w:t>
+      </w:r>
+      <w:proofErr w:type="spellEnd"/>
+      <w:r>
+        <w:rPr>
+          <w:rFonts w:ascii="Courier New" w:hAnsi="Courier New" w:cs="Courier New"/>
+          <w:sz w:val="20"/>
+          <w:szCs w:val="20"/>
+        </w:rPr>
+        <w:t>, except now we grab from file</w:t>
+      </w:r>
+    </w:p>
+    <w:p>
+      <w:pPr>
+        <w:rPr>
+          <w:rFonts w:ascii="Courier New" w:hAnsi="Courier New" w:cs="Courier New"/>
+          <w:sz w:val="20"/>
+          <w:szCs w:val="20"/>
+        </w:rPr>
+      </w:pPr>
+      <w:proofErr w:type="spellStart"/>
+      <w:r>
+        <w:rPr>
+          <w:rFonts w:ascii="Courier New" w:hAnsi="Courier New" w:cs="Courier New"/>
+          <w:sz w:val="20"/>
+          <w:szCs w:val="20"/>
+        </w:rPr>
+        <w:t>getline</w:t>
+      </w:r>
+      <w:proofErr w:type="spellEnd"/>
+      <w:r>
+        <w:rPr>
+          <w:rFonts w:ascii="Courier New" w:hAnsi="Courier New" w:cs="Courier New"/>
+          <w:sz w:val="20"/>
+          <w:szCs w:val="20"/>
+        </w:rPr>
+        <w:t>(</w:t>
+      </w:r>
+      <w:proofErr w:type="spellStart"/>
+      <w:r>
+        <w:rPr>
+          <w:rFonts w:ascii="Courier New" w:hAnsi="Courier New" w:cs="Courier New"/>
+          <w:sz w:val="20"/>
+          <w:szCs w:val="20"/>
+        </w:rPr>
+        <w:t>infile</w:t>
+      </w:r>
+      <w:proofErr w:type="spellEnd"/>
+      <w:r>
+        <w:rPr>
+          <w:rFonts w:ascii="Courier New" w:hAnsi="Courier New" w:cs="Courier New"/>
+          <w:sz w:val="20"/>
+          <w:szCs w:val="20"/>
+        </w:rPr>
+        <w:t xml:space="preserve">, </w:t>
+      </w:r>
+      <w:proofErr w:type="spellStart"/>
+      <w:r>
+        <w:rPr>
+          <w:rFonts w:ascii="Courier New" w:hAnsi="Courier New" w:cs="Courier New"/>
+          <w:sz w:val="20"/>
+          <w:szCs w:val="20"/>
+        </w:rPr>
+        <w:t>str</w:t>
+      </w:r>
+      <w:proofErr w:type="spellEnd"/>
+      <w:r>
+        <w:rPr>
+          <w:rFonts w:ascii="Courier New" w:hAnsi="Courier New" w:cs="Courier New"/>
+          <w:sz w:val="20"/>
+          <w:szCs w:val="20"/>
+        </w:rPr>
+        <w:t xml:space="preserve">); //same as </w:t>
+      </w:r>
+      <w:proofErr w:type="spellStart"/>
+      <w:r>
+        <w:rPr>
+          <w:rFonts w:ascii="Courier New" w:hAnsi="Courier New" w:cs="Courier New"/>
+          <w:sz w:val="20"/>
+          <w:szCs w:val="20"/>
+        </w:rPr>
+        <w:t>getline</w:t>
+      </w:r>
+      <w:proofErr w:type="spellEnd"/>
+      <w:r>
+        <w:rPr>
+          <w:rFonts w:ascii="Courier New" w:hAnsi="Courier New" w:cs="Courier New"/>
+          <w:sz w:val="20"/>
+          <w:szCs w:val="20"/>
+        </w:rPr>
+        <w:t>(</w:t>
+      </w:r>
+      <w:proofErr w:type="spellStart"/>
+      <w:r>
+        <w:rPr>
+          <w:rFonts w:ascii="Courier New" w:hAnsi="Courier New" w:cs="Courier New"/>
+          <w:sz w:val="20"/>
+          <w:szCs w:val="20"/>
+        </w:rPr>
+        <w:t>cin</w:t>
+      </w:r>
+      <w:proofErr w:type="spellEnd"/>
+      <w:r>
+        <w:rPr>
+          <w:rFonts w:ascii="Courier New" w:hAnsi="Courier New" w:cs="Courier New"/>
+          <w:sz w:val="20"/>
+          <w:szCs w:val="20"/>
+        </w:rPr>
+        <w:t xml:space="preserve">, </w:t>
+      </w:r>
+      <w:proofErr w:type="spellStart"/>
+      <w:r>
+        <w:rPr>
+          <w:rFonts w:ascii="Courier New" w:hAnsi="Courier New" w:cs="Courier New"/>
+          <w:sz w:val="20"/>
+          <w:szCs w:val="20"/>
+        </w:rPr>
+        <w:t>str</w:t>
+      </w:r>
+      <w:proofErr w:type="spellEnd"/>
+      <w:r>
+        <w:rPr>
+          <w:rFonts w:ascii="Courier New" w:hAnsi="Courier New" w:cs="Courier New"/>
+          <w:sz w:val="20"/>
+          <w:szCs w:val="20"/>
+        </w:rPr>
+        <w:t>)</w:t>
       </w:r>
       <w:r>
         <w:rPr>
@@ -2449,7 +2816,25 @@
           <w:sz w:val="20"/>
           <w:szCs w:val="20"/>
         </w:rPr>
-        <w:t>if(infile.is_open())</w:t>
+        <w:t>if(</w:t>
+      </w:r>
+      <w:proofErr w:type="spellStart"/>
+      <w:r>
+        <w:rPr>
+          <w:rFonts w:ascii="Courier New" w:hAnsi="Courier New" w:cs="Courier New"/>
+          <w:sz w:val="20"/>
+          <w:szCs w:val="20"/>
+        </w:rPr>
+        <w:t>infile.is_open</w:t>
+      </w:r>
+      <w:proofErr w:type="spellEnd"/>
+      <w:r>
+        <w:rPr>
+          <w:rFonts w:ascii="Courier New" w:hAnsi="Courier New" w:cs="Courier New"/>
+          <w:sz w:val="20"/>
+          <w:szCs w:val="20"/>
+        </w:rPr>
+        <w:t>())</w:t>
       </w:r>
       <w:r>
         <w:rPr>
@@ -2491,15 +2876,43 @@
           <w:sz w:val="20"/>
           <w:szCs w:val="20"/>
         </w:rPr>
-        <w:t xml:space="preserve">  </w:t>
-      </w:r>
-      <w:r>
-        <w:rPr>
-          <w:rFonts w:ascii="Courier New" w:hAnsi="Courier New" w:cs="Courier New"/>
-          <w:sz w:val="20"/>
-          <w:szCs w:val="20"/>
-        </w:rPr>
-        <w:t>while(infile &gt;&gt; ch)</w:t>
+        <w:t>while(</w:t>
+      </w:r>
+      <w:proofErr w:type="spellStart"/>
+      <w:r>
+        <w:rPr>
+          <w:rFonts w:ascii="Courier New" w:hAnsi="Courier New" w:cs="Courier New"/>
+          <w:sz w:val="20"/>
+          <w:szCs w:val="20"/>
+        </w:rPr>
+        <w:t>infile</w:t>
+      </w:r>
+      <w:proofErr w:type="spellEnd"/>
+      <w:r>
+        <w:rPr>
+          <w:rFonts w:ascii="Courier New" w:hAnsi="Courier New" w:cs="Courier New"/>
+          <w:sz w:val="20"/>
+          <w:szCs w:val="20"/>
+        </w:rPr>
+        <w:t>&gt;&gt;</w:t>
+      </w:r>
+      <w:proofErr w:type="spellStart"/>
+      <w:r>
+        <w:rPr>
+          <w:rFonts w:ascii="Courier New" w:hAnsi="Courier New" w:cs="Courier New"/>
+          <w:sz w:val="20"/>
+          <w:szCs w:val="20"/>
+        </w:rPr>
+        <w:t>ch</w:t>
+      </w:r>
+      <w:proofErr w:type="spellEnd"/>
+      <w:r>
+        <w:rPr>
+          <w:rFonts w:ascii="Courier New" w:hAnsi="Courier New" w:cs="Courier New"/>
+          <w:sz w:val="20"/>
+          <w:szCs w:val="20"/>
+        </w:rPr>
+        <w:t>)</w:t>
       </w:r>
       <w:r>
         <w:rPr>
@@ -2541,14 +2954,6 @@
           <w:sz w:val="20"/>
           <w:szCs w:val="20"/>
         </w:rPr>
-        <w:t xml:space="preserve">    </w:t>
-      </w:r>
-      <w:r>
-        <w:rPr>
-          <w:rFonts w:ascii="Courier New" w:hAnsi="Courier New" w:cs="Courier New"/>
-          <w:sz w:val="20"/>
-          <w:szCs w:val="20"/>
-        </w:rPr>
         <w:t>//do whatever</w:t>
       </w:r>
     </w:p>
@@ -2617,7 +3022,25 @@
           <w:sz w:val="20"/>
           <w:szCs w:val="20"/>
         </w:rPr>
-        <w:t>if(infile.is_open())</w:t>
+        <w:t>if(</w:t>
+      </w:r>
+      <w:proofErr w:type="spellStart"/>
+      <w:r>
+        <w:rPr>
+          <w:rFonts w:ascii="Courier New" w:hAnsi="Courier New" w:cs="Courier New"/>
+          <w:sz w:val="20"/>
+          <w:szCs w:val="20"/>
+        </w:rPr>
+        <w:t>infile.is_open</w:t>
+      </w:r>
+      <w:proofErr w:type="spellEnd"/>
+      <w:r>
+        <w:rPr>
+          <w:rFonts w:ascii="Courier New" w:hAnsi="Courier New" w:cs="Courier New"/>
+          <w:sz w:val="20"/>
+          <w:szCs w:val="20"/>
+        </w:rPr>
+        <w:t>())</w:t>
       </w:r>
     </w:p>
     <w:p>
@@ -2651,8 +3074,54 @@
           <w:sz w:val="20"/>
           <w:szCs w:val="20"/>
         </w:rPr>
-        <w:t xml:space="preserve">  while(getline(infile, str</w:t>
-      </w:r>
+        <w:t>while(</w:t>
+      </w:r>
+      <w:proofErr w:type="spellStart"/>
+      <w:r>
+        <w:rPr>
+          <w:rFonts w:ascii="Courier New" w:hAnsi="Courier New" w:cs="Courier New"/>
+          <w:sz w:val="20"/>
+          <w:szCs w:val="20"/>
+        </w:rPr>
+        <w:t>getline</w:t>
+      </w:r>
+      <w:proofErr w:type="spellEnd"/>
+      <w:r>
+        <w:rPr>
+          <w:rFonts w:ascii="Courier New" w:hAnsi="Courier New" w:cs="Courier New"/>
+          <w:sz w:val="20"/>
+          <w:szCs w:val="20"/>
+        </w:rPr>
+        <w:t>(</w:t>
+      </w:r>
+      <w:proofErr w:type="spellStart"/>
+      <w:r>
+        <w:rPr>
+          <w:rFonts w:ascii="Courier New" w:hAnsi="Courier New" w:cs="Courier New"/>
+          <w:sz w:val="20"/>
+          <w:szCs w:val="20"/>
+        </w:rPr>
+        <w:t>infile</w:t>
+      </w:r>
+      <w:proofErr w:type="spellEnd"/>
+      <w:r>
+        <w:rPr>
+          <w:rFonts w:ascii="Courier New" w:hAnsi="Courier New" w:cs="Courier New"/>
+          <w:sz w:val="20"/>
+          <w:szCs w:val="20"/>
+        </w:rPr>
+        <w:t xml:space="preserve">, </w:t>
+      </w:r>
+      <w:proofErr w:type="spellStart"/>
+      <w:r>
+        <w:rPr>
+          <w:rFonts w:ascii="Courier New" w:hAnsi="Courier New" w:cs="Courier New"/>
+          <w:sz w:val="20"/>
+          <w:szCs w:val="20"/>
+        </w:rPr>
+        <w:t>str</w:t>
+      </w:r>
+      <w:proofErr w:type="spellEnd"/>
       <w:r>
         <w:rPr>
           <w:rFonts w:ascii="Courier New" w:hAnsi="Courier New" w:cs="Courier New"/>
@@ -2667,6 +3136,14 @@
           <w:sz w:val="20"/>
           <w:szCs w:val="20"/>
         </w:rPr>
+        <w:t>)</w:t>
+      </w:r>
+      <w:r>
+        <w:rPr>
+          <w:rFonts w:ascii="Courier New" w:hAnsi="Courier New" w:cs="Courier New"/>
+          <w:sz w:val="20"/>
+          <w:szCs w:val="20"/>
+        </w:rPr>
         <w:t xml:space="preserve"> //</w:t>
       </w:r>
     </w:p>
@@ -2701,14 +3178,6 @@
           <w:sz w:val="20"/>
           <w:szCs w:val="20"/>
         </w:rPr>
-        <w:t xml:space="preserve">    </w:t>
-      </w:r>
-      <w:r>
-        <w:rPr>
-          <w:rFonts w:ascii="Courier New" w:hAnsi="Courier New" w:cs="Courier New"/>
-          <w:sz w:val="20"/>
-          <w:szCs w:val="20"/>
-        </w:rPr>
         <w:tab/>
       </w:r>
       <w:r>
@@ -2785,7 +3254,25 @@
           <w:sz w:val="20"/>
           <w:szCs w:val="20"/>
         </w:rPr>
-        <w:t>if(infile.is_open())</w:t>
+        <w:t>if(</w:t>
+      </w:r>
+      <w:proofErr w:type="spellStart"/>
+      <w:r>
+        <w:rPr>
+          <w:rFonts w:ascii="Courier New" w:hAnsi="Courier New" w:cs="Courier New"/>
+          <w:sz w:val="20"/>
+          <w:szCs w:val="20"/>
+        </w:rPr>
+        <w:t>infile.is_open</w:t>
+      </w:r>
+      <w:proofErr w:type="spellEnd"/>
+      <w:r>
+        <w:rPr>
+          <w:rFonts w:ascii="Courier New" w:hAnsi="Courier New" w:cs="Courier New"/>
+          <w:sz w:val="20"/>
+          <w:szCs w:val="20"/>
+        </w:rPr>
+        <w:t>())</w:t>
       </w:r>
       <w:r>
         <w:rPr>
@@ -2827,7 +3314,25 @@
           <w:sz w:val="20"/>
           <w:szCs w:val="20"/>
         </w:rPr>
-        <w:t xml:space="preserve">  while(infile.good())</w:t>
+        <w:t>while(</w:t>
+      </w:r>
+      <w:proofErr w:type="spellStart"/>
+      <w:r>
+        <w:rPr>
+          <w:rFonts w:ascii="Courier New" w:hAnsi="Courier New" w:cs="Courier New"/>
+          <w:sz w:val="20"/>
+          <w:szCs w:val="20"/>
+        </w:rPr>
+        <w:t>infile.good</w:t>
+      </w:r>
+      <w:proofErr w:type="spellEnd"/>
+      <w:r>
+        <w:rPr>
+          <w:rFonts w:ascii="Courier New" w:hAnsi="Courier New" w:cs="Courier New"/>
+          <w:sz w:val="20"/>
+          <w:szCs w:val="20"/>
+        </w:rPr>
+        <w:t>())</w:t>
       </w:r>
       <w:r>
         <w:rPr>
@@ -2863,29 +3368,77 @@
           <w:szCs w:val="20"/>
         </w:rPr>
       </w:pPr>
-      <w:r>
-        <w:rPr>
-          <w:rFonts w:ascii="Courier New" w:hAnsi="Courier New" w:cs="Courier New"/>
-          <w:sz w:val="20"/>
-          <w:szCs w:val="20"/>
-        </w:rPr>
-        <w:t xml:space="preserve">    </w:t>
-      </w:r>
-      <w:r>
-        <w:rPr>
-          <w:rFonts w:ascii="Courier New" w:hAnsi="Courier New" w:cs="Courier New"/>
-          <w:sz w:val="20"/>
-          <w:szCs w:val="20"/>
-        </w:rPr>
-        <w:t>getline(infile, str</w:t>
-      </w:r>
-      <w:r>
-        <w:rPr>
-          <w:rFonts w:ascii="Courier New" w:hAnsi="Courier New" w:cs="Courier New"/>
-          <w:sz w:val="20"/>
-          <w:szCs w:val="20"/>
-        </w:rPr>
-        <w:t>[i]</w:t>
+      <w:proofErr w:type="spellStart"/>
+      <w:r>
+        <w:rPr>
+          <w:rFonts w:ascii="Courier New" w:hAnsi="Courier New" w:cs="Courier New"/>
+          <w:sz w:val="20"/>
+          <w:szCs w:val="20"/>
+        </w:rPr>
+        <w:t>getline</w:t>
+      </w:r>
+      <w:proofErr w:type="spellEnd"/>
+      <w:r>
+        <w:rPr>
+          <w:rFonts w:ascii="Courier New" w:hAnsi="Courier New" w:cs="Courier New"/>
+          <w:sz w:val="20"/>
+          <w:szCs w:val="20"/>
+        </w:rPr>
+        <w:t>(</w:t>
+      </w:r>
+      <w:proofErr w:type="spellStart"/>
+      <w:r>
+        <w:rPr>
+          <w:rFonts w:ascii="Courier New" w:hAnsi="Courier New" w:cs="Courier New"/>
+          <w:sz w:val="20"/>
+          <w:szCs w:val="20"/>
+        </w:rPr>
+        <w:t>infile</w:t>
+      </w:r>
+      <w:proofErr w:type="spellEnd"/>
+      <w:r>
+        <w:rPr>
+          <w:rFonts w:ascii="Courier New" w:hAnsi="Courier New" w:cs="Courier New"/>
+          <w:sz w:val="20"/>
+          <w:szCs w:val="20"/>
+        </w:rPr>
+        <w:t xml:space="preserve">, </w:t>
+      </w:r>
+      <w:proofErr w:type="spellStart"/>
+      <w:r>
+        <w:rPr>
+          <w:rFonts w:ascii="Courier New" w:hAnsi="Courier New" w:cs="Courier New"/>
+          <w:sz w:val="20"/>
+          <w:szCs w:val="20"/>
+        </w:rPr>
+        <w:t>str</w:t>
+      </w:r>
+      <w:proofErr w:type="spellEnd"/>
+      <w:r>
+        <w:rPr>
+          <w:rFonts w:ascii="Courier New" w:hAnsi="Courier New" w:cs="Courier New"/>
+          <w:sz w:val="20"/>
+          <w:szCs w:val="20"/>
+        </w:rPr>
+        <w:t>[</w:t>
+      </w:r>
+      <w:proofErr w:type="spellStart"/>
+      <w:r>
+        <w:rPr>
+          <w:rFonts w:ascii="Courier New" w:hAnsi="Courier New" w:cs="Courier New"/>
+          <w:sz w:val="20"/>
+          <w:szCs w:val="20"/>
+        </w:rPr>
+        <w:t>i</w:t>
+      </w:r>
+      <w:proofErr w:type="spellEnd"/>
+      <w:r>
+        <w:rPr>
+          <w:rFonts w:ascii="Courier New" w:hAnsi="Courier New" w:cs="Courier New"/>
+          <w:sz w:val="20"/>
+          <w:szCs w:val="20"/>
+        </w:rPr>
+        <w:t>]</w:t>
       </w:r>
       <w:r>
         <w:rPr>
@@ -2912,21 +3465,23 @@
           <w:szCs w:val="20"/>
         </w:rPr>
       </w:pPr>
-      <w:r>
-        <w:rPr>
-          <w:rFonts w:ascii="Courier New" w:hAnsi="Courier New" w:cs="Courier New"/>
-          <w:sz w:val="20"/>
-          <w:szCs w:val="20"/>
-        </w:rPr>
-        <w:t xml:space="preserve">    </w:t>
-      </w:r>
-      <w:r>
-        <w:rPr>
-          <w:rFonts w:ascii="Courier New" w:hAnsi="Courier New" w:cs="Courier New"/>
-          <w:sz w:val="20"/>
-          <w:szCs w:val="20"/>
-        </w:rPr>
-        <w:t>i++;</w:t>
+      <w:proofErr w:type="spellStart"/>
+      <w:r>
+        <w:rPr>
+          <w:rFonts w:ascii="Courier New" w:hAnsi="Courier New" w:cs="Courier New"/>
+          <w:sz w:val="20"/>
+          <w:szCs w:val="20"/>
+        </w:rPr>
+        <w:t>i</w:t>
+      </w:r>
+      <w:proofErr w:type="spellEnd"/>
+      <w:r>
+        <w:rPr>
+          <w:rFonts w:ascii="Courier New" w:hAnsi="Courier New" w:cs="Courier New"/>
+          <w:sz w:val="20"/>
+          <w:szCs w:val="20"/>
+        </w:rPr>
+        <w:t>++;</w:t>
       </w:r>
       <w:r>
         <w:rPr>
@@ -3030,7 +3585,25 @@
           <w:sz w:val="20"/>
           <w:szCs w:val="20"/>
         </w:rPr>
-        <w:t>if(infile.is_open()) //</w:t>
+        <w:t>if(</w:t>
+      </w:r>
+      <w:proofErr w:type="spellStart"/>
+      <w:r>
+        <w:rPr>
+          <w:rFonts w:ascii="Courier New" w:hAnsi="Courier New" w:cs="Courier New"/>
+          <w:sz w:val="20"/>
+          <w:szCs w:val="20"/>
+        </w:rPr>
+        <w:t>infile.is_open</w:t>
+      </w:r>
+      <w:proofErr w:type="spellEnd"/>
+      <w:r>
+        <w:rPr>
+          <w:rFonts w:ascii="Courier New" w:hAnsi="Courier New" w:cs="Courier New"/>
+          <w:sz w:val="20"/>
+          <w:szCs w:val="20"/>
+        </w:rPr>
+        <w:t>()) //</w:t>
       </w:r>
     </w:p>
     <w:p>
@@ -3064,7 +3637,25 @@
           <w:sz w:val="20"/>
           <w:szCs w:val="20"/>
         </w:rPr>
-        <w:t xml:space="preserve">  while(infile.good())</w:t>
+        <w:t>while(</w:t>
+      </w:r>
+      <w:proofErr w:type="spellStart"/>
+      <w:r>
+        <w:rPr>
+          <w:rFonts w:ascii="Courier New" w:hAnsi="Courier New" w:cs="Courier New"/>
+          <w:sz w:val="20"/>
+          <w:szCs w:val="20"/>
+        </w:rPr>
+        <w:t>infile.good</w:t>
+      </w:r>
+      <w:proofErr w:type="spellEnd"/>
+      <w:r>
+        <w:rPr>
+          <w:rFonts w:ascii="Courier New" w:hAnsi="Courier New" w:cs="Courier New"/>
+          <w:sz w:val="20"/>
+          <w:szCs w:val="20"/>
+        </w:rPr>
+        <w:t>())</w:t>
       </w:r>
       <w:r>
         <w:rPr>
@@ -3100,21 +3691,41 @@
           <w:szCs w:val="20"/>
         </w:rPr>
       </w:pPr>
-      <w:r>
-        <w:rPr>
-          <w:rFonts w:ascii="Courier New" w:hAnsi="Courier New" w:cs="Courier New"/>
-          <w:sz w:val="20"/>
-          <w:szCs w:val="20"/>
-        </w:rPr>
-        <w:t xml:space="preserve">    </w:t>
-      </w:r>
-      <w:r>
-        <w:rPr>
-          <w:rFonts w:ascii="Courier New" w:hAnsi="Courier New" w:cs="Courier New"/>
-          <w:sz w:val="20"/>
-          <w:szCs w:val="20"/>
-        </w:rPr>
-        <w:t>infile &gt;&gt; list[i]</w:t>
+      <w:proofErr w:type="spellStart"/>
+      <w:r>
+        <w:rPr>
+          <w:rFonts w:ascii="Courier New" w:hAnsi="Courier New" w:cs="Courier New"/>
+          <w:sz w:val="20"/>
+          <w:szCs w:val="20"/>
+        </w:rPr>
+        <w:t>infile</w:t>
+      </w:r>
+      <w:proofErr w:type="spellEnd"/>
+      <w:r>
+        <w:rPr>
+          <w:rFonts w:ascii="Courier New" w:hAnsi="Courier New" w:cs="Courier New"/>
+          <w:sz w:val="20"/>
+          <w:szCs w:val="20"/>
+        </w:rPr>
+        <w:t>&gt;&gt; list[</w:t>
+      </w:r>
+      <w:proofErr w:type="spellStart"/>
+      <w:r>
+        <w:rPr>
+          <w:rFonts w:ascii="Courier New" w:hAnsi="Courier New" w:cs="Courier New"/>
+          <w:sz w:val="20"/>
+          <w:szCs w:val="20"/>
+        </w:rPr>
+        <w:t>i</w:t>
+      </w:r>
+      <w:proofErr w:type="spellEnd"/>
+      <w:r>
+        <w:rPr>
+          <w:rFonts w:ascii="Courier New" w:hAnsi="Courier New" w:cs="Courier New"/>
+          <w:sz w:val="20"/>
+          <w:szCs w:val="20"/>
+        </w:rPr>
+        <w:t>]</w:t>
       </w:r>
       <w:r>
         <w:rPr>
@@ -3147,7 +3758,25 @@
           <w:sz w:val="20"/>
           <w:szCs w:val="20"/>
         </w:rPr>
-        <w:t xml:space="preserve">    ++i;</w:t>
+        <w:t xml:space="preserve">    ++</w:t>
+      </w:r>
+      <w:proofErr w:type="spellStart"/>
+      <w:r>
+        <w:rPr>
+          <w:rFonts w:ascii="Courier New" w:hAnsi="Courier New" w:cs="Courier New"/>
+          <w:sz w:val="20"/>
+          <w:szCs w:val="20"/>
+        </w:rPr>
+        <w:t>i</w:t>
+      </w:r>
+      <w:proofErr w:type="spellEnd"/>
+      <w:r>
+        <w:rPr>
+          <w:rFonts w:ascii="Courier New" w:hAnsi="Courier New" w:cs="Courier New"/>
+          <w:sz w:val="20"/>
+          <w:szCs w:val="20"/>
+        </w:rPr>
+        <w:t>;</w:t>
       </w:r>
       <w:r>
         <w:rPr>
@@ -3234,7 +3863,21 @@
         <w:rPr>
           <w:rFonts w:cs="Courier New"/>
         </w:rPr>
-        <w:t>Almost exactly like cout. Same steps as before, just replacing a few bits from the input file portion.</w:t>
+        <w:t xml:space="preserve">Almost exactly like </w:t>
+      </w:r>
+      <w:proofErr w:type="spellStart"/>
+      <w:r>
+        <w:rPr>
+          <w:rFonts w:cs="Courier New"/>
+        </w:rPr>
+        <w:t>cout</w:t>
+      </w:r>
+      <w:proofErr w:type="spellEnd"/>
+      <w:r>
+        <w:rPr>
+          <w:rFonts w:cs="Courier New"/>
+        </w:rPr>
+        <w:t>. Same steps as before, just replacing a few bits from the input file portion.</w:t>
       </w:r>
     </w:p>
     <w:p>
@@ -3262,30 +3905,58 @@
           <w:szCs w:val="20"/>
         </w:rPr>
       </w:pPr>
-      <w:r>
-        <w:rPr>
-          <w:rFonts w:ascii="Courier New" w:hAnsi="Courier New" w:cs="Courier New"/>
-          <w:sz w:val="20"/>
-          <w:szCs w:val="20"/>
-        </w:rPr>
-        <w:t>ofstream outfile("example.txt"); //a way to combine declaration and open()</w:t>
-      </w:r>
-    </w:p>
-    <w:p>
-      <w:pPr>
-        <w:rPr>
-          <w:rFonts w:ascii="Courier New" w:hAnsi="Courier New" w:cs="Courier New"/>
-          <w:sz w:val="20"/>
-          <w:szCs w:val="20"/>
-        </w:rPr>
-      </w:pPr>
-      <w:r>
-        <w:rPr>
-          <w:rFonts w:ascii="Courier New" w:hAnsi="Courier New" w:cs="Courier New"/>
-          <w:sz w:val="20"/>
-          <w:szCs w:val="20"/>
-        </w:rPr>
-        <w:t>if(outfile.is_open())</w:t>
+      <w:proofErr w:type="spellStart"/>
+      <w:r>
+        <w:rPr>
+          <w:rFonts w:ascii="Courier New" w:hAnsi="Courier New" w:cs="Courier New"/>
+          <w:sz w:val="20"/>
+          <w:szCs w:val="20"/>
+        </w:rPr>
+        <w:t>ofstreamoutfile</w:t>
+      </w:r>
+      <w:proofErr w:type="spellEnd"/>
+      <w:r>
+        <w:rPr>
+          <w:rFonts w:ascii="Courier New" w:hAnsi="Courier New" w:cs="Courier New"/>
+          <w:sz w:val="20"/>
+          <w:szCs w:val="20"/>
+        </w:rPr>
+        <w:t>("example.txt"); //a way to combine declaration and open()</w:t>
+      </w:r>
+    </w:p>
+    <w:p>
+      <w:pPr>
+        <w:rPr>
+          <w:rFonts w:ascii="Courier New" w:hAnsi="Courier New" w:cs="Courier New"/>
+          <w:sz w:val="20"/>
+          <w:szCs w:val="20"/>
+        </w:rPr>
+      </w:pPr>
+      <w:r>
+        <w:rPr>
+          <w:rFonts w:ascii="Courier New" w:hAnsi="Courier New" w:cs="Courier New"/>
+          <w:sz w:val="20"/>
+          <w:szCs w:val="20"/>
+        </w:rPr>
+        <w:t>if(</w:t>
+      </w:r>
+      <w:proofErr w:type="spellStart"/>
+      <w:r>
+        <w:rPr>
+          <w:rFonts w:ascii="Courier New" w:hAnsi="Courier New" w:cs="Courier New"/>
+          <w:sz w:val="20"/>
+          <w:szCs w:val="20"/>
+        </w:rPr>
+        <w:t>outfile.is_open</w:t>
+      </w:r>
+      <w:proofErr w:type="spellEnd"/>
+      <w:r>
+        <w:rPr>
+          <w:rFonts w:ascii="Courier New" w:hAnsi="Courier New" w:cs="Courier New"/>
+          <w:sz w:val="20"/>
+          <w:szCs w:val="20"/>
+        </w:rPr>
+        <w:t>())</w:t>
       </w:r>
     </w:p>
     <w:p>
@@ -3313,21 +3984,23 @@
           <w:szCs w:val="20"/>
         </w:rPr>
       </w:pPr>
-      <w:r>
-        <w:rPr>
-          <w:rFonts w:ascii="Courier New" w:hAnsi="Courier New" w:cs="Courier New"/>
-          <w:sz w:val="20"/>
-          <w:szCs w:val="20"/>
-        </w:rPr>
-        <w:t xml:space="preserve">  </w:t>
-      </w:r>
-      <w:r>
-        <w:rPr>
-          <w:rFonts w:ascii="Courier New" w:hAnsi="Courier New" w:cs="Courier New"/>
-          <w:sz w:val="20"/>
-          <w:szCs w:val="20"/>
-        </w:rPr>
-        <w:t>outfile &lt;&lt; "This is an example output line</w:t>
+      <w:proofErr w:type="spellStart"/>
+      <w:r>
+        <w:rPr>
+          <w:rFonts w:ascii="Courier New" w:hAnsi="Courier New" w:cs="Courier New"/>
+          <w:sz w:val="20"/>
+          <w:szCs w:val="20"/>
+        </w:rPr>
+        <w:t>outfile</w:t>
+      </w:r>
+      <w:proofErr w:type="spellEnd"/>
+      <w:r>
+        <w:rPr>
+          <w:rFonts w:ascii="Courier New" w:hAnsi="Courier New" w:cs="Courier New"/>
+          <w:sz w:val="20"/>
+          <w:szCs w:val="20"/>
+        </w:rPr>
+        <w:t>&lt;&lt; "This is an example output line</w:t>
       </w:r>
       <w:r>
         <w:rPr>
@@ -3405,21 +4078,23 @@
           <w:szCs w:val="20"/>
         </w:rPr>
       </w:pPr>
-      <w:r>
-        <w:rPr>
-          <w:rFonts w:ascii="Courier New" w:hAnsi="Courier New" w:cs="Courier New"/>
-          <w:sz w:val="20"/>
-          <w:szCs w:val="20"/>
-        </w:rPr>
-        <w:t xml:space="preserve">  </w:t>
-      </w:r>
-      <w:r>
-        <w:rPr>
-          <w:rFonts w:ascii="Courier New" w:hAnsi="Courier New" w:cs="Courier New"/>
-          <w:sz w:val="20"/>
-          <w:szCs w:val="20"/>
-        </w:rPr>
-        <w:t>cout &lt;&lt; "Error when writing to output file!\n";</w:t>
+      <w:proofErr w:type="spellStart"/>
+      <w:r>
+        <w:rPr>
+          <w:rFonts w:ascii="Courier New" w:hAnsi="Courier New" w:cs="Courier New"/>
+          <w:sz w:val="20"/>
+          <w:szCs w:val="20"/>
+        </w:rPr>
+        <w:t>cout</w:t>
+      </w:r>
+      <w:proofErr w:type="spellEnd"/>
+      <w:r>
+        <w:rPr>
+          <w:rFonts w:ascii="Courier New" w:hAnsi="Courier New" w:cs="Courier New"/>
+          <w:sz w:val="20"/>
+          <w:szCs w:val="20"/>
+        </w:rPr>
+        <w:t>&lt;&lt; "Error when writing to output file!\n";</w:t>
       </w:r>
     </w:p>
     <w:p>
@@ -3479,18 +4154,46 @@
         <w:rPr>
           <w:rFonts w:cs="Times New Roman"/>
         </w:rPr>
-        <w:t xml:space="preserve"> "is_open()" for </w:t>
-      </w:r>
+        <w:t xml:space="preserve"> "</w:t>
+      </w:r>
+      <w:proofErr w:type="spellStart"/>
       <w:r>
         <w:rPr>
           <w:rFonts w:cs="Times New Roman"/>
         </w:rPr>
-        <w:t>input files will fail when the file cannot be found, whereas for output files "is_open()" fails when the location it's writing to is inaccessible, when the disk does not have enough space</w:t>
-      </w:r>
+        <w:t>is_open</w:t>
+      </w:r>
+      <w:proofErr w:type="spellEnd"/>
       <w:r>
         <w:rPr>
           <w:rFonts w:cs="Times New Roman"/>
         </w:rPr>
+        <w:t xml:space="preserve">()" for </w:t>
+      </w:r>
+      <w:r>
+        <w:rPr>
+          <w:rFonts w:cs="Times New Roman"/>
+        </w:rPr>
+        <w:t>input files will fail when the file cannot be found, whereas for output files "</w:t>
+      </w:r>
+      <w:proofErr w:type="spellStart"/>
+      <w:r>
+        <w:rPr>
+          <w:rFonts w:cs="Times New Roman"/>
+        </w:rPr>
+        <w:t>is_open</w:t>
+      </w:r>
+      <w:proofErr w:type="spellEnd"/>
+      <w:r>
+        <w:rPr>
+          <w:rFonts w:cs="Times New Roman"/>
+        </w:rPr>
+        <w:t>()" fails when the location it's writing to is inaccessible, when the disk does not have enough space</w:t>
+      </w:r>
+      <w:r>
+        <w:rPr>
+          <w:rFonts w:cs="Times New Roman"/>
+        </w:rPr>
         <w:t xml:space="preserve">, or the </w:t>
       </w:r>
       <w:r>
@@ -3560,6 +4263,7 @@
         </w:rPr>
         <w:t xml:space="preserve"> that </w:t>
       </w:r>
+      <w:proofErr w:type="spellStart"/>
       <w:r>
         <w:rPr>
           <w:rFonts w:cs="Times New Roman"/>
@@ -3567,12 +4271,14 @@
         </w:rPr>
         <w:t>ifstream</w:t>
       </w:r>
+      <w:proofErr w:type="spellEnd"/>
       <w:r>
         <w:rPr>
           <w:rFonts w:cs="Times New Roman"/>
         </w:rPr>
         <w:t xml:space="preserve"> and </w:t>
       </w:r>
+      <w:proofErr w:type="spellStart"/>
       <w:r>
         <w:rPr>
           <w:rFonts w:cs="Times New Roman"/>
@@ -3580,6 +4286,7 @@
         </w:rPr>
         <w:t>ofstream</w:t>
       </w:r>
+      <w:proofErr w:type="spellEnd"/>
       <w:r>
         <w:rPr>
           <w:rFonts w:cs="Times New Roman"/>
@@ -3592,6 +4299,7 @@
         </w:rPr>
         <w:t xml:space="preserve">like </w:t>
       </w:r>
+      <w:proofErr w:type="spellStart"/>
       <w:r>
         <w:rPr>
           <w:rFonts w:cs="Times New Roman"/>
@@ -3599,12 +4307,14 @@
         </w:rPr>
         <w:t>cin</w:t>
       </w:r>
+      <w:proofErr w:type="spellEnd"/>
       <w:r>
         <w:rPr>
           <w:rFonts w:cs="Times New Roman"/>
         </w:rPr>
         <w:t xml:space="preserve"> and </w:t>
       </w:r>
+      <w:proofErr w:type="spellStart"/>
       <w:r>
         <w:rPr>
           <w:rFonts w:cs="Times New Roman"/>
@@ -3612,6 +4322,7 @@
         </w:rPr>
         <w:t>cout</w:t>
       </w:r>
+      <w:proofErr w:type="spellEnd"/>
       <w:r>
         <w:rPr>
           <w:rFonts w:cs="Times New Roman"/>
@@ -3674,6 +4385,7 @@
         </w:rPr>
         <w:t xml:space="preserve">read from a file and input the values into </w:t>
       </w:r>
+      <w:proofErr w:type="spellStart"/>
       <w:r>
         <w:rPr>
           <w:rFonts w:cs="Times New Roman"/>
@@ -3681,6 +4393,7 @@
         </w:rPr>
         <w:t>num_table</w:t>
       </w:r>
+      <w:proofErr w:type="spellEnd"/>
       <w:r>
         <w:rPr>
           <w:rFonts w:cs="Times New Roman"/>
@@ -3691,7 +4404,13 @@
         <w:rPr>
           <w:rFonts w:cs="Times New Roman"/>
         </w:rPr>
-        <w:t xml:space="preserve"> Also, the input file name is "input.txt", and the output is "output.txt".</w:t>
+        <w:t xml:space="preserve"> Also, the input fi</w:t>
+      </w:r>
+      <w:r>
+        <w:rPr>
+          <w:rFonts w:cs="Times New Roman"/>
+        </w:rPr>
+        <w:t>le name is "input.txt".</w:t>
       </w:r>
     </w:p>
     <w:p>
@@ -3851,7 +4570,33 @@
           <w:sz w:val="20"/>
           <w:szCs w:val="20"/>
         </w:rPr>
-        <w:t>const int ROW;</w:t>
+        <w:t>const</w:t>
+      </w:r>
+      <w:r>
+        <w:rPr>
+          <w:rFonts w:ascii="Courier New" w:hAnsi="Courier New" w:cs="Courier New"/>
+          <w:sz w:val="20"/>
+          <w:szCs w:val="20"/>
+        </w:rPr>
+        <w:t xml:space="preserve"> </w:t>
+      </w:r>
+      <w:proofErr w:type="spellStart"/>
+      <w:r>
+        <w:rPr>
+          <w:rFonts w:ascii="Courier New" w:hAnsi="Courier New" w:cs="Courier New"/>
+          <w:sz w:val="20"/>
+          <w:szCs w:val="20"/>
+        </w:rPr>
+        <w:t>int</w:t>
+      </w:r>
+      <w:proofErr w:type="spellEnd"/>
+      <w:r>
+        <w:rPr>
+          <w:rFonts w:ascii="Courier New" w:hAnsi="Courier New" w:cs="Courier New"/>
+          <w:sz w:val="20"/>
+          <w:szCs w:val="20"/>
+        </w:rPr>
+        <w:t xml:space="preserve"> ROW;</w:t>
       </w:r>
       <w:r>
         <w:rPr>
@@ -3884,24 +4629,69 @@
           <w:sz w:val="20"/>
           <w:szCs w:val="20"/>
         </w:rPr>
-        <w:t>const int COL; //initialize this based off of above</w:t>
-      </w:r>
-    </w:p>
-    <w:p>
-      <w:pPr>
-        <w:rPr>
-          <w:rFonts w:ascii="Courier New" w:hAnsi="Courier New" w:cs="Courier New"/>
-          <w:sz w:val="20"/>
-          <w:szCs w:val="20"/>
-        </w:rPr>
-      </w:pPr>
-      <w:r>
-        <w:rPr>
-          <w:rFonts w:ascii="Courier New" w:hAnsi="Courier New" w:cs="Courier New"/>
-          <w:sz w:val="20"/>
-          <w:szCs w:val="20"/>
-        </w:rPr>
-        <w:t>int r</w:t>
+        <w:t>const</w:t>
+      </w:r>
+      <w:r>
+        <w:rPr>
+          <w:rFonts w:ascii="Courier New" w:hAnsi="Courier New" w:cs="Courier New"/>
+          <w:sz w:val="20"/>
+          <w:szCs w:val="20"/>
+        </w:rPr>
+        <w:t xml:space="preserve"> </w:t>
+      </w:r>
+      <w:proofErr w:type="spellStart"/>
+      <w:r>
+        <w:rPr>
+          <w:rFonts w:ascii="Courier New" w:hAnsi="Courier New" w:cs="Courier New"/>
+          <w:sz w:val="20"/>
+          <w:szCs w:val="20"/>
+        </w:rPr>
+        <w:t>int</w:t>
+      </w:r>
+      <w:proofErr w:type="spellEnd"/>
+      <w:r>
+        <w:rPr>
+          <w:rFonts w:ascii="Courier New" w:hAnsi="Courier New" w:cs="Courier New"/>
+          <w:sz w:val="20"/>
+          <w:szCs w:val="20"/>
+        </w:rPr>
+        <w:t xml:space="preserve"> COL; //initialize this based off of above</w:t>
+      </w:r>
+    </w:p>
+    <w:p>
+      <w:pPr>
+        <w:rPr>
+          <w:rFonts w:ascii="Courier New" w:hAnsi="Courier New" w:cs="Courier New"/>
+          <w:sz w:val="20"/>
+          <w:szCs w:val="20"/>
+        </w:rPr>
+      </w:pPr>
+      <w:proofErr w:type="spellStart"/>
+      <w:r>
+        <w:rPr>
+          <w:rFonts w:ascii="Courier New" w:hAnsi="Courier New" w:cs="Courier New"/>
+          <w:sz w:val="20"/>
+          <w:szCs w:val="20"/>
+        </w:rPr>
+        <w:t>int</w:t>
+      </w:r>
+      <w:proofErr w:type="spellEnd"/>
+      <w:r>
+        <w:rPr>
+          <w:rFonts w:ascii="Courier New" w:hAnsi="Courier New" w:cs="Courier New"/>
+          <w:sz w:val="20"/>
+          <w:szCs w:val="20"/>
+        </w:rPr>
+        <w:t xml:space="preserve"> </w:t>
+      </w:r>
+      <w:proofErr w:type="spellStart"/>
+      <w:r>
+        <w:rPr>
+          <w:rFonts w:ascii="Courier New" w:hAnsi="Courier New" w:cs="Courier New"/>
+          <w:sz w:val="20"/>
+          <w:szCs w:val="20"/>
+        </w:rPr>
+        <w:t>r</w:t>
       </w:r>
       <w:r>
         <w:rPr>
@@ -3911,6 +4701,7 @@
         </w:rPr>
         <w:t>ow_count</w:t>
       </w:r>
+      <w:proofErr w:type="spellEnd"/>
       <w:r>
         <w:rPr>
           <w:rFonts w:ascii="Courier New" w:hAnsi="Courier New" w:cs="Courier New"/>
@@ -3936,14 +4727,34 @@
           <w:szCs w:val="20"/>
         </w:rPr>
       </w:pPr>
-      <w:r>
-        <w:rPr>
-          <w:rFonts w:ascii="Courier New" w:hAnsi="Courier New" w:cs="Courier New"/>
-          <w:sz w:val="20"/>
-          <w:szCs w:val="20"/>
-        </w:rPr>
-        <w:t>int column_count</w:t>
-      </w:r>
+      <w:proofErr w:type="spellStart"/>
+      <w:r>
+        <w:rPr>
+          <w:rFonts w:ascii="Courier New" w:hAnsi="Courier New" w:cs="Courier New"/>
+          <w:sz w:val="20"/>
+          <w:szCs w:val="20"/>
+        </w:rPr>
+        <w:t>int</w:t>
+      </w:r>
+      <w:proofErr w:type="spellEnd"/>
+      <w:r>
+        <w:rPr>
+          <w:rFonts w:ascii="Courier New" w:hAnsi="Courier New" w:cs="Courier New"/>
+          <w:sz w:val="20"/>
+          <w:szCs w:val="20"/>
+        </w:rPr>
+        <w:t xml:space="preserve"> </w:t>
+      </w:r>
+      <w:proofErr w:type="spellStart"/>
+      <w:r>
+        <w:rPr>
+          <w:rFonts w:ascii="Courier New" w:hAnsi="Courier New" w:cs="Courier New"/>
+          <w:sz w:val="20"/>
+          <w:szCs w:val="20"/>
+        </w:rPr>
+        <w:t>column_count</w:t>
+      </w:r>
+      <w:proofErr w:type="spellEnd"/>
       <w:r>
         <w:rPr>
           <w:rFonts w:ascii="Courier New" w:hAnsi="Courier New" w:cs="Courier New"/>
@@ -3977,14 +4788,34 @@
           <w:szCs w:val="20"/>
         </w:rPr>
       </w:pPr>
-      <w:r>
-        <w:rPr>
-          <w:rFonts w:ascii="Courier New" w:hAnsi="Courier New" w:cs="Courier New"/>
-          <w:sz w:val="20"/>
-          <w:szCs w:val="20"/>
-        </w:rPr>
-        <w:t>int num_table</w:t>
-      </w:r>
+      <w:proofErr w:type="spellStart"/>
+      <w:r>
+        <w:rPr>
+          <w:rFonts w:ascii="Courier New" w:hAnsi="Courier New" w:cs="Courier New"/>
+          <w:sz w:val="20"/>
+          <w:szCs w:val="20"/>
+        </w:rPr>
+        <w:t>int</w:t>
+      </w:r>
+      <w:proofErr w:type="spellEnd"/>
+      <w:r>
+        <w:rPr>
+          <w:rFonts w:ascii="Courier New" w:hAnsi="Courier New" w:cs="Courier New"/>
+          <w:sz w:val="20"/>
+          <w:szCs w:val="20"/>
+        </w:rPr>
+        <w:t xml:space="preserve"> </w:t>
+      </w:r>
+      <w:proofErr w:type="spellStart"/>
+      <w:r>
+        <w:rPr>
+          <w:rFonts w:ascii="Courier New" w:hAnsi="Courier New" w:cs="Courier New"/>
+          <w:sz w:val="20"/>
+          <w:szCs w:val="20"/>
+        </w:rPr>
+        <w:t>num_table</w:t>
+      </w:r>
+      <w:proofErr w:type="spellEnd"/>
       <w:r>
         <w:rPr>
           <w:rFonts w:ascii="Courier New" w:hAnsi="Courier New" w:cs="Courier New"/>
@@ -3999,6 +4830,38 @@
           <w:sz w:val="20"/>
           <w:szCs w:val="20"/>
         </w:rPr>
+        <w:t xml:space="preserve"> //2d array to be written </w:t>
+      </w:r>
+      <w:r>
+        <w:rPr>
+          <w:rFonts w:ascii="Courier New" w:hAnsi="Courier New" w:cs="Courier New"/>
+          <w:sz w:val="20"/>
+          <w:szCs w:val="20"/>
+        </w:rPr>
+        <w:t xml:space="preserve">to and </w:t>
+      </w:r>
+      <w:r>
+        <w:rPr>
+          <w:rFonts w:ascii="Courier New" w:hAnsi="Courier New" w:cs="Courier New"/>
+          <w:sz w:val="20"/>
+          <w:szCs w:val="20"/>
+        </w:rPr>
+        <w:t>output</w:t>
+      </w:r>
+      <w:r>
+        <w:rPr>
+          <w:rFonts w:ascii="Courier New" w:hAnsi="Courier New" w:cs="Courier New"/>
+          <w:sz w:val="20"/>
+          <w:szCs w:val="20"/>
+        </w:rPr>
+        <w:t xml:space="preserve"> to</w:t>
+      </w:r>
+      <w:r>
+        <w:rPr>
+          <w:rFonts w:ascii="Courier New" w:hAnsi="Courier New" w:cs="Courier New"/>
+          <w:sz w:val="20"/>
+          <w:szCs w:val="20"/>
+        </w:rPr>
         <w:t xml:space="preserve"> </w:t>
       </w:r>
       <w:r>
@@ -4007,15 +4870,7 @@
           <w:sz w:val="20"/>
           <w:szCs w:val="20"/>
         </w:rPr>
-        <w:t xml:space="preserve">//2d array to be written into and </w:t>
-      </w:r>
-      <w:r>
-        <w:rPr>
-          <w:rFonts w:ascii="Courier New" w:hAnsi="Courier New" w:cs="Courier New"/>
-          <w:sz w:val="20"/>
-          <w:szCs w:val="20"/>
-        </w:rPr>
-        <w:t>outputted to</w:t>
+        <w:t>console</w:t>
       </w:r>
     </w:p>
     <w:p>
@@ -4105,68 +4960,74 @@
         <w:rPr>
           <w:rFonts w:cs="Courier New"/>
         </w:rPr>
-        <w:t xml:space="preserve"> </w:t>
+        <w:t xml:space="preserve">in a nested for loop to </w:t>
       </w:r>
       <w:r>
         <w:rPr>
           <w:rFonts w:cs="Courier New"/>
         </w:rPr>
-        <w:t xml:space="preserve">in a nested for loop to </w:t>
+        <w:t>control the output (</w:t>
       </w:r>
       <w:r>
         <w:rPr>
           <w:rFonts w:cs="Courier New"/>
         </w:rPr>
-        <w:t>control the output (</w:t>
+        <w:t xml:space="preserve">the output file </w:t>
       </w:r>
       <w:r>
         <w:rPr>
           <w:rFonts w:cs="Courier New"/>
         </w:rPr>
-        <w:t xml:space="preserve">the output file </w:t>
+        <w:t>should be the exact same as the input)</w:t>
       </w:r>
       <w:r>
         <w:rPr>
           <w:rFonts w:cs="Courier New"/>
         </w:rPr>
-        <w:t>should be the exact same as the input)</w:t>
-      </w:r>
-      <w:r>
+        <w:t>.</w:t>
+      </w:r>
+    </w:p>
+    <w:p>
+      <w:pPr>
         <w:rPr>
           <w:rFonts w:cs="Courier New"/>
         </w:rPr>
-        <w:t>.</w:t>
-      </w:r>
-    </w:p>
-    <w:p>
-      <w:pPr>
+      </w:pPr>
+      <w:r>
         <w:rPr>
           <w:rFonts w:cs="Courier New"/>
         </w:rPr>
-      </w:pPr>
+        <w:t xml:space="preserve">NOTE: </w:t>
+      </w:r>
       <w:r>
         <w:rPr>
           <w:rFonts w:cs="Courier New"/>
         </w:rPr>
-        <w:t xml:space="preserve">NOTE: </w:t>
+        <w:t>Normally</w:t>
       </w:r>
       <w:r>
         <w:rPr>
           <w:rFonts w:cs="Courier New"/>
         </w:rPr>
-        <w:t>Normally</w:t>
+        <w:t xml:space="preserve"> you would ask the </w:t>
       </w:r>
       <w:r>
         <w:rPr>
           <w:rFonts w:cs="Courier New"/>
         </w:rPr>
-        <w:t xml:space="preserve"> you would ask the </w:t>
+        <w:t>use</w:t>
       </w:r>
       <w:r>
         <w:rPr>
           <w:rFonts w:cs="Courier New"/>
         </w:rPr>
-        <w:t>use for the values ROW and COL (since, when grabbing input from a text file, we don't really know how many values to expect).</w:t>
+        <w:t>r</w:t>
+      </w:r>
+      <w:r>
+        <w:rPr>
+          <w:rFonts w:cs="Courier New"/>
+        </w:rPr>
+        <w:t xml:space="preserve"> for the values ROW and COL (since, when grabbing input from a text file, we don't really know how many values to expect).</w:t>
       </w:r>
       <w:r>
         <w:rPr>
@@ -4818,12 +5679,202 @@
 </w:styles>
 </file>
 
+<file path=word/stylesWithEffects.xml><?xml version="1.0" encoding="utf-8"?>
+<w:styles xmlns:wpc="http://schemas.microsoft.com/office/word/2010/wordprocessingCanvas" xmlns:mc="http://schemas.openxmlformats.org/markup-compatibility/2006" xmlns:o="urn:schemas-microsoft-com:office:office" xmlns:r="http://schemas.openxmlformats.org/officeDocument/2006/relationships" xmlns:m="http://schemas.openxmlformats.org/officeDocument/2006/math" xmlns:v="urn:schemas-microsoft-com:vml" xmlns:wp14="http://schemas.microsoft.com/office/word/2010/wordprocessingDrawing" xmlns:wp="http://schemas.openxmlformats.org/drawingml/2006/wordprocessingDrawing" xmlns:w10="urn:schemas-microsoft-com:office:word" xmlns:w="http://schemas.openxmlformats.org/wordprocessingml/2006/main" xmlns:w14="http://schemas.microsoft.com/office/word/2010/wordml" xmlns:wpg="http://schemas.microsoft.com/office/word/2010/wordprocessingGroup" xmlns:wpi="http://schemas.microsoft.com/office/word/2010/wordprocessingInk" xmlns:wne="http://schemas.microsoft.com/office/word/2006/wordml" xmlns:wps="http://schemas.microsoft.com/office/word/2010/wordprocessingShape" mc:Ignorable="w14 wp14">
+  <w:docDefaults>
+    <w:rPrDefault>
+      <w:rPr>
+        <w:rFonts w:asciiTheme="minorHAnsi" w:eastAsiaTheme="minorEastAsia" w:hAnsiTheme="minorHAnsi" w:cstheme="minorBidi"/>
+        <w:sz w:val="22"/>
+        <w:szCs w:val="22"/>
+        <w:lang w:val="en-US" w:eastAsia="en-US" w:bidi="ar-SA"/>
+      </w:rPr>
+    </w:rPrDefault>
+    <w:pPrDefault>
+      <w:pPr>
+        <w:spacing w:after="200" w:line="276" w:lineRule="auto"/>
+      </w:pPr>
+    </w:pPrDefault>
+  </w:docDefaults>
+  <w:latentStyles w:defLockedState="0" w:defUIPriority="99" w:defSemiHidden="1" w:defUnhideWhenUsed="1" w:defQFormat="0" w:count="267">
+    <w:lsdException w:name="Normal" w:semiHidden="0" w:uiPriority="0" w:unhideWhenUsed="0" w:qFormat="1"/>
+    <w:lsdException w:name="heading 1" w:semiHidden="0" w:uiPriority="9" w:unhideWhenUsed="0" w:qFormat="1"/>
+    <w:lsdException w:name="heading 2" w:uiPriority="9" w:qFormat="1"/>
+    <w:lsdException w:name="heading 3" w:uiPriority="9" w:qFormat="1"/>
+    <w:lsdException w:name="heading 4" w:uiPriority="9" w:qFormat="1"/>
+    <w:lsdException w:name="heading 5" w:uiPriority="9" w:qFormat="1"/>
+    <w:lsdException w:name="heading 6" w:uiPriority="9" w:qFormat="1"/>
+    <w:lsdException w:name="heading 7" w:uiPriority="9" w:qFormat="1"/>
+    <w:lsdException w:name="heading 8" w:uiPriority="9" w:qFormat="1"/>
+    <w:lsdException w:name="heading 9" w:uiPriority="9" w:qFormat="1"/>
+    <w:lsdException w:name="toc 1" w:uiPriority="39"/>
+    <w:lsdException w:name="toc 2" w:uiPriority="39"/>
+    <w:lsdException w:name="toc 3" w:uiPriority="39"/>
+    <w:lsdException w:name="toc 4" w:uiPriority="39"/>
+    <w:lsdException w:name="toc 5" w:uiPriority="39"/>
+    <w:lsdException w:name="toc 6" w:uiPriority="39"/>
+    <w:lsdException w:name="toc 7" w:uiPriority="39"/>
+    <w:lsdException w:name="toc 8" w:uiPriority="39"/>
+    <w:lsdException w:name="toc 9" w:uiPriority="39"/>
+    <w:lsdException w:name="caption" w:uiPriority="35" w:qFormat="1"/>
+    <w:lsdException w:name="Title" w:semiHidden="0" w:uiPriority="10" w:unhideWhenUsed="0" w:qFormat="1"/>
+    <w:lsdException w:name="Default Paragraph Font" w:uiPriority="1"/>
+    <w:lsdException w:name="Subtitle" w:semiHidden="0" w:uiPriority="11" w:unhideWhenUsed="0" w:qFormat="1"/>
+    <w:lsdException w:name="Strong" w:semiHidden="0" w:uiPriority="22" w:unhideWhenUsed="0" w:qFormat="1"/>
+    <w:lsdException w:name="Emphasis" w:semiHidden="0" w:uiPriority="20" w:unhideWhenUsed="0" w:qFormat="1"/>
+    <w:lsdException w:name="Table Grid" w:semiHidden="0" w:uiPriority="59" w:unhideWhenUsed="0"/>
+    <w:lsdException w:name="Placeholder Text" w:unhideWhenUsed="0"/>
+    <w:lsdException w:name="No Spacing" w:semiHidden="0" w:uiPriority="1" w:unhideWhenUsed="0" w:qFormat="1"/>
+    <w:lsdException w:name="Light Shading" w:semiHidden="0" w:uiPriority="60" w:unhideWhenUsed="0"/>
+    <w:lsdException w:name="Light List" w:semiHidden="0" w:uiPriority="61" w:unhideWhenUsed="0"/>
+    <w:lsdException w:name="Light Grid" w:semiHidden="0" w:uiPriority="62" w:unhideWhenUsed="0"/>
+    <w:lsdException w:name="Medium Shading 1" w:semiHidden="0" w:uiPriority="63" w:unhideWhenUsed="0"/>
+    <w:lsdException w:name="Medium Shading 2" w:semiHidden="0" w:uiPriority="64" w:unhideWhenUsed="0"/>
+    <w:lsdException w:name="Medium List 1" w:semiHidden="0" w:uiPriority="65" w:unhideWhenUsed="0"/>
+    <w:lsdException w:name="Medium List 2" w:semiHidden="0" w:uiPriority="66" w:unhideWhenUsed="0"/>
+    <w:lsdException w:name="Medium Grid 1" w:semiHidden="0" w:uiPriority="67" w:unhideWhenUsed="0"/>
+    <w:lsdException w:name="Medium Grid 2" w:semiHidden="0" w:uiPriority="68" w:unhideWhenUsed="0"/>
+    <w:lsdException w:name="Medium Grid 3" w:semiHidden="0" w:uiPriority="69" w:unhideWhenUsed="0"/>
+    <w:lsdException w:name="Dark List" w:semiHidden="0" w:uiPriority="70" w:unhideWhenUsed="0"/>
+    <w:lsdException w:name="Colorful Shading" w:semiHidden="0" w:uiPriority="71" w:unhideWhenUsed="0"/>
+    <w:lsdException w:name="Colorful List" w:semiHidden="0" w:uiPriority="72" w:unhideWhenUsed="0"/>
+    <w:lsdException w:name="Colorful Grid" w:semiHidden="0" w:uiPriority="73" w:unhideWhenUsed="0"/>
+    <w:lsdException w:name="Light Shading Accent 1" w:semiHidden="0" w:uiPriority="60" w:unhideWhenUsed="0"/>
+    <w:lsdException w:name="Light List Accent 1" w:semiHidden="0" w:uiPriority="61" w:unhideWhenUsed="0"/>
+    <w:lsdException w:name="Light Grid Accent 1" w:semiHidden="0" w:uiPriority="62" w:unhideWhenUsed="0"/>
+    <w:lsdException w:name="Medium Shading 1 Accent 1" w:semiHidden="0" w:uiPriority="63" w:unhideWhenUsed="0"/>
+    <w:lsdException w:name="Medium Shading 2 Accent 1" w:semiHidden="0" w:uiPriority="64" w:unhideWhenUsed="0"/>
+    <w:lsdException w:name="Medium List 1 Accent 1" w:semiHidden="0" w:uiPriority="65" w:unhideWhenUsed="0"/>
+    <w:lsdException w:name="Revision" w:unhideWhenUsed="0"/>
+    <w:lsdException w:name="List Paragraph" w:semiHidden="0" w:uiPriority="34" w:unhideWhenUsed="0" w:qFormat="1"/>
+    <w:lsdException w:name="Quote" w:semiHidden="0" w:uiPriority="29" w:unhideWhenUsed="0" w:qFormat="1"/>
+    <w:lsdException w:name="Intense Quote" w:semiHidden="0" w:uiPriority="30" w:unhideWhenUsed="0" w:qFormat="1"/>
+    <w:lsdException w:name="Medium List 2 Accent 1" w:semiHidden="0" w:uiPriority="66" w:unhideWhenUsed="0"/>
+    <w:lsdException w:name="Medium Grid 1 Accent 1" w:semiHidden="0" w:uiPriority="67" w:unhideWhenUsed="0"/>
+    <w:lsdException w:name="Medium Grid 2 Accent 1" w:semiHidden="0" w:uiPriority="68" w:unhideWhenUsed="0"/>
+    <w:lsdException w:name="Medium Grid 3 Accent 1" w:semiHidden="0" w:uiPriority="69" w:unhideWhenUsed="0"/>
+    <w:lsdException w:name="Dark List Accent 1" w:semiHidden="0" w:uiPriority="70" w:unhideWhenUsed="0"/>
+    <w:lsdException w:name="Colorful Shading Accent 1" w:semiHidden="0" w:uiPriority="71" w:unhideWhenUsed="0"/>
+    <w:lsdException w:name="Colorful List Accent 1" w:semiHidden="0" w:uiPriority="72" w:unhideWhenUsed="0"/>
+    <w:lsdException w:name="Colorful Grid Accent 1" w:semiHidden="0" w:uiPriority="73" w:unhideWhenUsed="0"/>
+    <w:lsdException w:name="Light Shading Accent 2" w:semiHidden="0" w:uiPriority="60" w:unhideWhenUsed="0"/>
+    <w:lsdException w:name="Light List Accent 2" w:semiHidden="0" w:uiPriority="61" w:unhideWhenUsed="0"/>
+    <w:lsdException w:name="Light Grid Accent 2" w:semiHidden="0" w:uiPriority="62" w:unhideWhenUsed="0"/>
+    <w:lsdException w:name="Medium Shading 1 Accent 2" w:semiHidden="0" w:uiPriority="63" w:unhideWhenUsed="0"/>
+    <w:lsdException w:name="Medium Shading 2 Accent 2" w:semiHidden="0" w:uiPriority="64" w:unhideWhenUsed="0"/>
+    <w:lsdException w:name="Medium List 1 Accent 2" w:semiHidden="0" w:uiPriority="65" w:unhideWhenUsed="0"/>
+    <w:lsdException w:name="Medium List 2 Accent 2" w:semiHidden="0" w:uiPriority="66" w:unhideWhenUsed="0"/>
+    <w:lsdException w:name="Medium Grid 1 Accent 2" w:semiHidden="0" w:uiPriority="67" w:unhideWhenUsed="0"/>
+    <w:lsdException w:name="Medium Grid 2 Accent 2" w:semiHidden="0" w:uiPriority="68" w:unhideWhenUsed="0"/>
+    <w:lsdException w:name="Medium Grid 3 Accent 2" w:semiHidden="0" w:uiPriority="69" w:unhideWhenUsed="0"/>
+    <w:lsdException w:name="Dark List Accent 2" w:semiHidden="0" w:uiPriority="70" w:unhideWhenUsed="0"/>
+    <w:lsdException w:name="Colorful Shading Accent 2" w:semiHidden="0" w:uiPriority="71" w:unhideWhenUsed="0"/>
+    <w:lsdException w:name="Colorful List Accent 2" w:semiHidden="0" w:uiPriority="72" w:unhideWhenUsed="0"/>
+    <w:lsdException w:name="Colorful Grid Accent 2" w:semiHidden="0" w:uiPriority="73" w:unhideWhenUsed="0"/>
+    <w:lsdException w:name="Light Shading Accent 3" w:semiHidden="0" w:uiPriority="60" w:unhideWhenUsed="0"/>
+    <w:lsdException w:name="Light List Accent 3" w:semiHidden="0" w:uiPriority="61" w:unhideWhenUsed="0"/>
+    <w:lsdException w:name="Light Grid Accent 3" w:semiHidden="0" w:uiPriority="62" w:unhideWhenUsed="0"/>
+    <w:lsdException w:name="Medium Shading 1 Accent 3" w:semiHidden="0" w:uiPriority="63" w:unhideWhenUsed="0"/>
+    <w:lsdException w:name="Medium Shading 2 Accent 3" w:semiHidden="0" w:uiPriority="64" w:unhideWhenUsed="0"/>
+    <w:lsdException w:name="Medium List 1 Accent 3" w:semiHidden="0" w:uiPriority="65" w:unhideWhenUsed="0"/>
+    <w:lsdException w:name="Medium List 2 Accent 3" w:semiHidden="0" w:uiPriority="66" w:unhideWhenUsed="0"/>
+    <w:lsdException w:name="Medium Grid 1 Accent 3" w:semiHidden="0" w:uiPriority="67" w:unhideWhenUsed="0"/>
+    <w:lsdException w:name="Medium Grid 2 Accent 3" w:semiHidden="0" w:uiPriority="68" w:unhideWhenUsed="0"/>
+    <w:lsdException w:name="Medium Grid 3 Accent 3" w:semiHidden="0" w:uiPriority="69" w:unhideWhenUsed="0"/>
+    <w:lsdException w:name="Dark List Accent 3" w:semiHidden="0" w:uiPriority="70" w:unhideWhenUsed="0"/>
+    <w:lsdException w:name="Colorful Shading Accent 3" w:semiHidden="0" w:uiPriority="71" w:unhideWhenUsed="0"/>
+    <w:lsdException w:name="Colorful List Accent 3" w:semiHidden="0" w:uiPriority="72" w:unhideWhenUsed="0"/>
+    <w:lsdException w:name="Colorful Grid Accent 3" w:semiHidden="0" w:uiPriority="73" w:unhideWhenUsed="0"/>
+    <w:lsdException w:name="Light Shading Accent 4" w:semiHidden="0" w:uiPriority="60" w:unhideWhenUsed="0"/>
+    <w:lsdException w:name="Light List Accent 4" w:semiHidden="0" w:uiPriority="61" w:unhideWhenUsed="0"/>
+    <w:lsdException w:name="Light Grid Accent 4" w:semiHidden="0" w:uiPriority="62" w:unhideWhenUsed="0"/>
+    <w:lsdException w:name="Medium Shading 1 Accent 4" w:semiHidden="0" w:uiPriority="63" w:unhideWhenUsed="0"/>
+    <w:lsdException w:name="Medium Shading 2 Accent 4" w:semiHidden="0" w:uiPriority="64" w:unhideWhenUsed="0"/>
+    <w:lsdException w:name="Medium List 1 Accent 4" w:semiHidden="0" w:uiPriority="65" w:unhideWhenUsed="0"/>
+    <w:lsdException w:name="Medium List 2 Accent 4" w:semiHidden="0" w:uiPriority="66" w:unhideWhenUsed="0"/>
+    <w:lsdException w:name="Medium Grid 1 Accent 4" w:semiHidden="0" w:uiPriority="67" w:unhideWhenUsed="0"/>
+    <w:lsdException w:name="Medium Grid 2 Accent 4" w:semiHidden="0" w:uiPriority="68" w:unhideWhenUsed="0"/>
+    <w:lsdException w:name="Medium Grid 3 Accent 4" w:semiHidden="0" w:uiPriority="69" w:unhideWhenUsed="0"/>
+    <w:lsdException w:name="Dark List Accent 4" w:semiHidden="0" w:uiPriority="70" w:unhideWhenUsed="0"/>
+    <w:lsdException w:name="Colorful Shading Accent 4" w:semiHidden="0" w:uiPriority="71" w:unhideWhenUsed="0"/>
+    <w:lsdException w:name="Colorful List Accent 4" w:semiHidden="0" w:uiPriority="72" w:unhideWhenUsed="0"/>
+    <w:lsdException w:name="Colorful Grid Accent 4" w:semiHidden="0" w:uiPriority="73" w:unhideWhenUsed="0"/>
+    <w:lsdException w:name="Light Shading Accent 5" w:semiHidden="0" w:uiPriority="60" w:unhideWhenUsed="0"/>
+    <w:lsdException w:name="Light List Accent 5" w:semiHidden="0" w:uiPriority="61" w:unhideWhenUsed="0"/>
+    <w:lsdException w:name="Light Grid Accent 5" w:semiHidden="0" w:uiPriority="62" w:unhideWhenUsed="0"/>
+    <w:lsdException w:name="Medium Shading 1 Accent 5" w:semiHidden="0" w:uiPriority="63" w:unhideWhenUsed="0"/>
+    <w:lsdException w:name="Medium Shading 2 Accent 5" w:semiHidden="0" w:uiPriority="64" w:unhideWhenUsed="0"/>
+    <w:lsdException w:name="Medium List 1 Accent 5" w:semiHidden="0" w:uiPriority="65" w:unhideWhenUsed="0"/>
+    <w:lsdException w:name="Medium List 2 Accent 5" w:semiHidden="0" w:uiPriority="66" w:unhideWhenUsed="0"/>
+    <w:lsdException w:name="Medium Grid 1 Accent 5" w:semiHidden="0" w:uiPriority="67" w:unhideWhenUsed="0"/>
+    <w:lsdException w:name="Medium Grid 2 Accent 5" w:semiHidden="0" w:uiPriority="68" w:unhideWhenUsed="0"/>
+    <w:lsdException w:name="Medium Grid 3 Accent 5" w:semiHidden="0" w:uiPriority="69" w:unhideWhenUsed="0"/>
+    <w:lsdException w:name="Dark List Accent 5" w:semiHidden="0" w:uiPriority="70" w:unhideWhenUsed="0"/>
+    <w:lsdException w:name="Colorful Shading Accent 5" w:semiHidden="0" w:uiPriority="71" w:unhideWhenUsed="0"/>
+    <w:lsdException w:name="Colorful List Accent 5" w:semiHidden="0" w:uiPriority="72" w:unhideWhenUsed="0"/>
+    <w:lsdException w:name="Colorful Grid Accent 5" w:semiHidden="0" w:uiPriority="73" w:unhideWhenUsed="0"/>
+    <w:lsdException w:name="Light Shading Accent 6" w:semiHidden="0" w:uiPriority="60" w:unhideWhenUsed="0"/>
+    <w:lsdException w:name="Light List Accent 6" w:semiHidden="0" w:uiPriority="61" w:unhideWhenUsed="0"/>
+    <w:lsdException w:name="Light Grid Accent 6" w:semiHidden="0" w:uiPriority="62" w:unhideWhenUsed="0"/>
+    <w:lsdException w:name="Medium Shading 1 Accent 6" w:semiHidden="0" w:uiPriority="63" w:unhideWhenUsed="0"/>
+    <w:lsdException w:name="Medium Shading 2 Accent 6" w:semiHidden="0" w:uiPriority="64" w:unhideWhenUsed="0"/>
+    <w:lsdException w:name="Medium List 1 Accent 6" w:semiHidden="0" w:uiPriority="65" w:unhideWhenUsed="0"/>
+    <w:lsdException w:name="Medium List 2 Accent 6" w:semiHidden="0" w:uiPriority="66" w:unhideWhenUsed="0"/>
+    <w:lsdException w:name="Medium Grid 1 Accent 6" w:semiHidden="0" w:uiPriority="67" w:unhideWhenUsed="0"/>
+    <w:lsdException w:name="Medium Grid 2 Accent 6" w:semiHidden="0" w:uiPriority="68" w:unhideWhenUsed="0"/>
+    <w:lsdException w:name="Medium Grid 3 Accent 6" w:semiHidden="0" w:uiPriority="69" w:unhideWhenUsed="0"/>
+    <w:lsdException w:name="Dark List Accent 6" w:semiHidden="0" w:uiPriority="70" w:unhideWhenUsed="0"/>
+    <w:lsdException w:name="Colorful Shading Accent 6" w:semiHidden="0" w:uiPriority="71" w:unhideWhenUsed="0"/>
+    <w:lsdException w:name="Colorful List Accent 6" w:semiHidden="0" w:uiPriority="72" w:unhideWhenUsed="0"/>
+    <w:lsdException w:name="Colorful Grid Accent 6" w:semiHidden="0" w:uiPriority="73" w:unhideWhenUsed="0"/>
+    <w:lsdException w:name="Subtle Emphasis" w:semiHidden="0" w:uiPriority="19" w:unhideWhenUsed="0" w:qFormat="1"/>
+    <w:lsdException w:name="Intense Emphasis" w:semiHidden="0" w:uiPriority="21" w:unhideWhenUsed="0" w:qFormat="1"/>
+    <w:lsdException w:name="Subtle Reference" w:semiHidden="0" w:uiPriority="31" w:unhideWhenUsed="0" w:qFormat="1"/>
+    <w:lsdException w:name="Intense Reference" w:semiHidden="0" w:uiPriority="32" w:unhideWhenUsed="0" w:qFormat="1"/>
+    <w:lsdException w:name="Book Title" w:semiHidden="0" w:uiPriority="33" w:unhideWhenUsed="0" w:qFormat="1"/>
+    <w:lsdException w:name="Bibliography" w:uiPriority="37"/>
+    <w:lsdException w:name="TOC Heading" w:uiPriority="39" w:qFormat="1"/>
+  </w:latentStyles>
+  <w:style w:type="paragraph" w:default="1" w:styleId="Normal">
+    <w:name w:val="Normal"/>
+    <w:qFormat/>
+  </w:style>
+  <w:style w:type="character" w:default="1" w:styleId="DefaultParagraphFont">
+    <w:name w:val="Default Paragraph Font"/>
+    <w:uiPriority w:val="1"/>
+    <w:semiHidden/>
+    <w:unhideWhenUsed/>
+  </w:style>
+  <w:style w:type="table" w:default="1" w:styleId="TableNormal">
+    <w:name w:val="Normal Table"/>
+    <w:uiPriority w:val="99"/>
+    <w:semiHidden/>
+    <w:unhideWhenUsed/>
+    <w:tblPr>
+      <w:tblInd w:w="0" w:type="dxa"/>
+      <w:tblCellMar>
+        <w:top w:w="0" w:type="dxa"/>
+        <w:left w:w="108" w:type="dxa"/>
+        <w:bottom w:w="0" w:type="dxa"/>
+        <w:right w:w="108" w:type="dxa"/>
+      </w:tblCellMar>
+    </w:tblPr>
+  </w:style>
+  <w:style w:type="numbering" w:default="1" w:styleId="NoList">
+    <w:name w:val="No List"/>
+    <w:uiPriority w:val="99"/>
+    <w:semiHidden/>
+    <w:unhideWhenUsed/>
+  </w:style>
+</w:styles>
+</file>
+
 <file path=word/theme/theme1.xml><?xml version="1.0" encoding="utf-8"?>
 <a:theme xmlns:a="http://schemas.openxmlformats.org/drawingml/2006/main" name="Office Theme">
   <a:themeElements>
     <a:clrScheme name="Office">
       <a:dk1>
-        <a:sysClr val="windowText" lastClr="000000"/>
+        <a:sysClr val="windowText" lastClr="141414"/>
       </a:dk1>
       <a:lt1>
         <a:sysClr val="window" lastClr="FFFFFF"/>

</xml_diff>